<commit_message>
Fix colors for headings
</commit_message>
<xml_diff>
--- a/DesignReport/ProjectPamReport.docx
+++ b/DesignReport/ProjectPamReport.docx
@@ -5664,6 +5664,7 @@
           <w:id w:val="-1894263640"/>
           <w:citation/>
         </w:sdtPr>
+        <w:sdtEndPr/>
         <w:sdtContent>
           <w:r>
             <w:fldChar w:fldCharType="begin"/>
@@ -5699,6 +5700,7 @@
           <w:id w:val="55895828"/>
           <w:citation/>
         </w:sdtPr>
+        <w:sdtEndPr/>
         <w:sdtContent>
           <w:r>
             <w:fldChar w:fldCharType="begin"/>
@@ -5860,14 +5862,27 @@
       <w:r>
         <w:t xml:space="preserve">Figure </w:t>
       </w:r>
-      <w:fldSimple w:instr=" SEQ Figure \* ARABIC ">
-        <w:r>
-          <w:rPr>
-            <w:noProof/>
-          </w:rPr>
-          <w:t>1</w:t>
-        </w:r>
-      </w:fldSimple>
+      <w:r>
+        <w:fldChar w:fldCharType="begin"/>
+      </w:r>
+      <w:r>
+        <w:instrText xml:space="preserve"> SEQ Figure \* ARABIC </w:instrText>
+      </w:r>
+      <w:r>
+        <w:fldChar w:fldCharType="separate"/>
+      </w:r>
+      <w:r>
+        <w:rPr>
+          <w:noProof/>
+        </w:rPr>
+        <w:t>1</w:t>
+      </w:r>
+      <w:r>
+        <w:rPr>
+          <w:noProof/>
+        </w:rPr>
+        <w:fldChar w:fldCharType="end"/>
+      </w:r>
       <w:r>
         <w:t>. Flow Diagram for Project PAM printer control software</w:t>
       </w:r>
@@ -5957,7 +5972,12 @@
       <w:bookmarkStart w:id="31" w:name="_Toc385424865"/>
       <w:bookmarkStart w:id="32" w:name="_Toc404195223"/>
       <w:r>
-        <w:t>Process of Design</w:t>
+        <w:t>Pro</w:t>
+      </w:r>
+      <w:bookmarkStart w:id="33" w:name="_GoBack"/>
+      <w:bookmarkEnd w:id="33"/>
+      <w:r>
+        <w:t>cess of Design</w:t>
       </w:r>
       <w:bookmarkEnd w:id="30"/>
       <w:bookmarkEnd w:id="31"/>
@@ -5969,15 +5989,15 @@
         <w:pStyle w:val="Heading3"/>
         <w:spacing w:before="120"/>
       </w:pPr>
-      <w:bookmarkStart w:id="33" w:name="_Toc385422280"/>
-      <w:bookmarkStart w:id="34" w:name="_Toc385424866"/>
-      <w:bookmarkStart w:id="35" w:name="_Toc404195224"/>
+      <w:bookmarkStart w:id="34" w:name="_Toc385422280"/>
+      <w:bookmarkStart w:id="35" w:name="_Toc385424866"/>
+      <w:bookmarkStart w:id="36" w:name="_Toc404195224"/>
       <w:r>
         <w:t>Process of Assembling</w:t>
       </w:r>
-      <w:bookmarkEnd w:id="33"/>
       <w:bookmarkEnd w:id="34"/>
       <w:bookmarkEnd w:id="35"/>
+      <w:bookmarkEnd w:id="36"/>
     </w:p>
     <w:p/>
     <w:p>
@@ -5985,11 +6005,11 @@
         <w:pStyle w:val="Heading3"/>
         <w:spacing w:before="120"/>
       </w:pPr>
-      <w:bookmarkStart w:id="36" w:name="_Toc404195225"/>
+      <w:bookmarkStart w:id="37" w:name="_Toc404195225"/>
       <w:r>
         <w:t>IMPLEMENTATION SCHEDULE</w:t>
       </w:r>
-      <w:bookmarkEnd w:id="36"/>
+      <w:bookmarkEnd w:id="37"/>
     </w:p>
     <w:p/>
     <w:p>
@@ -5997,15 +6017,15 @@
         <w:pStyle w:val="Heading3"/>
         <w:spacing w:before="120"/>
       </w:pPr>
-      <w:bookmarkStart w:id="37" w:name="_Toc385422283"/>
-      <w:bookmarkStart w:id="38" w:name="_Toc385424869"/>
-      <w:bookmarkStart w:id="39" w:name="_Toc404195226"/>
+      <w:bookmarkStart w:id="38" w:name="_Toc385422283"/>
+      <w:bookmarkStart w:id="39" w:name="_Toc385424869"/>
+      <w:bookmarkStart w:id="40" w:name="_Toc404195226"/>
       <w:r>
         <w:t>Equipment Needed</w:t>
       </w:r>
-      <w:bookmarkEnd w:id="37"/>
       <w:bookmarkEnd w:id="38"/>
       <w:bookmarkEnd w:id="39"/>
+      <w:bookmarkEnd w:id="40"/>
     </w:p>
     <w:p/>
     <w:p>
@@ -6013,18 +6033,18 @@
         <w:pStyle w:val="Heading3"/>
         <w:spacing w:before="120"/>
       </w:pPr>
-      <w:bookmarkStart w:id="40" w:name="_Toc385422284"/>
-      <w:bookmarkStart w:id="41" w:name="_Toc385424870"/>
-      <w:bookmarkStart w:id="42" w:name="_Toc404195227"/>
+      <w:bookmarkStart w:id="41" w:name="_Toc385422284"/>
+      <w:bookmarkStart w:id="42" w:name="_Toc385424870"/>
+      <w:bookmarkStart w:id="43" w:name="_Toc404195227"/>
       <w:r>
         <w:t>Health and Safety</w:t>
       </w:r>
       <w:r>
         <w:t xml:space="preserve"> Issues</w:t>
       </w:r>
-      <w:bookmarkEnd w:id="40"/>
       <w:bookmarkEnd w:id="41"/>
       <w:bookmarkEnd w:id="42"/>
+      <w:bookmarkEnd w:id="43"/>
     </w:p>
     <w:p/>
     <w:p>
@@ -6032,48 +6052,48 @@
         <w:pStyle w:val="Heading3"/>
         <w:spacing w:before="120"/>
       </w:pPr>
-      <w:bookmarkStart w:id="43" w:name="_Toc385422287"/>
-      <w:bookmarkStart w:id="44" w:name="_Toc385424873"/>
-      <w:bookmarkStart w:id="45" w:name="_Toc404195228"/>
+      <w:bookmarkStart w:id="44" w:name="_Toc385422287"/>
+      <w:bookmarkStart w:id="45" w:name="_Toc385424873"/>
+      <w:bookmarkStart w:id="46" w:name="_Toc404195228"/>
       <w:r>
         <w:t>Recommendations</w:t>
       </w:r>
-      <w:bookmarkEnd w:id="43"/>
       <w:bookmarkEnd w:id="44"/>
       <w:bookmarkEnd w:id="45"/>
+      <w:bookmarkEnd w:id="46"/>
     </w:p>
     <w:p/>
     <w:p>
       <w:pPr>
         <w:pStyle w:val="Heading2"/>
       </w:pPr>
-      <w:bookmarkStart w:id="46" w:name="_Toc404195229"/>
+      <w:bookmarkStart w:id="47" w:name="_Toc404195229"/>
       <w:r>
         <w:t>Printer Control Software- DMO</w:t>
       </w:r>
-      <w:bookmarkEnd w:id="46"/>
+      <w:bookmarkEnd w:id="47"/>
     </w:p>
     <w:p/>
     <w:p>
       <w:pPr>
         <w:pStyle w:val="Heading2"/>
       </w:pPr>
-      <w:bookmarkStart w:id="47" w:name="_Toc404195230"/>
+      <w:bookmarkStart w:id="48" w:name="_Toc404195230"/>
       <w:r>
         <w:t>Hardware-Software Interface- NAL</w:t>
       </w:r>
-      <w:bookmarkEnd w:id="47"/>
+      <w:bookmarkEnd w:id="48"/>
     </w:p>
     <w:p/>
     <w:p>
       <w:pPr>
         <w:pStyle w:val="Heading2"/>
       </w:pPr>
-      <w:bookmarkStart w:id="48" w:name="_Toc404195231"/>
+      <w:bookmarkStart w:id="49" w:name="_Toc404195231"/>
       <w:r>
         <w:t>Resin Management-CWB</w:t>
       </w:r>
-      <w:bookmarkEnd w:id="48"/>
+      <w:bookmarkEnd w:id="49"/>
     </w:p>
     <w:p>
       <w:pPr>
@@ -6126,6 +6146,7 @@
           <w:id w:val="-324514715"/>
           <w:citation/>
         </w:sdtPr>
+        <w:sdtEndPr/>
         <w:sdtContent>
           <w:r>
             <w:fldChar w:fldCharType="begin"/>
@@ -6185,6 +6206,7 @@
           <w:id w:val="1223024752"/>
           <w:citation/>
         </w:sdtPr>
+        <w:sdtEndPr/>
         <w:sdtContent>
           <w:r>
             <w:fldChar w:fldCharType="begin"/>
@@ -6228,6 +6250,7 @@
           <w:id w:val="-1355415245"/>
           <w:citation/>
         </w:sdtPr>
+        <w:sdtEndPr/>
         <w:sdtContent>
           <w:r>
             <w:fldChar w:fldCharType="begin"/>
@@ -6263,6 +6286,7 @@
           <w:id w:val="1138917207"/>
           <w:citation/>
         </w:sdtPr>
+        <w:sdtEndPr/>
         <w:sdtContent>
           <w:r>
             <w:fldChar w:fldCharType="begin"/>
@@ -6332,6 +6356,7 @@
           <w:id w:val="-987629814"/>
           <w:citation/>
         </w:sdtPr>
+        <w:sdtEndPr/>
         <w:sdtContent>
           <w:r>
             <w:fldChar w:fldCharType="begin"/>
@@ -6390,6 +6415,7 @@
           <w:id w:val="1232431141"/>
           <w:citation/>
         </w:sdtPr>
+        <w:sdtEndPr/>
         <w:sdtContent>
           <w:r>
             <w:fldChar w:fldCharType="begin"/>
@@ -6419,6 +6445,7 @@
           <w:id w:val="989217843"/>
           <w:citation/>
         </w:sdtPr>
+        <w:sdtEndPr/>
         <w:sdtContent>
           <w:r>
             <w:fldChar w:fldCharType="begin"/>
@@ -6465,6 +6492,7 @@
           <w:id w:val="479357528"/>
           <w:citation/>
         </w:sdtPr>
+        <w:sdtEndPr/>
         <w:sdtContent>
           <w:r>
             <w:fldChar w:fldCharType="begin"/>
@@ -6518,6 +6546,7 @@
           <w:id w:val="1259401400"/>
           <w:citation/>
         </w:sdtPr>
+        <w:sdtEndPr/>
         <w:sdtContent>
           <w:r>
             <w:fldChar w:fldCharType="begin"/>
@@ -6572,6 +6601,7 @@
           <w:id w:val="-1626461416"/>
           <w:citation/>
         </w:sdtPr>
+        <w:sdtEndPr/>
         <w:sdtContent>
           <w:r>
             <w:fldChar w:fldCharType="begin"/>
@@ -6613,6 +6643,7 @@
           <w:id w:val="1538159681"/>
           <w:citation/>
         </w:sdtPr>
+        <w:sdtEndPr/>
         <w:sdtContent>
           <w:r>
             <w:fldChar w:fldCharType="begin"/>
@@ -6645,6 +6676,7 @@
           <w:id w:val="250171854"/>
           <w:citation/>
         </w:sdtPr>
+        <w:sdtEndPr/>
         <w:sdtContent>
           <w:r>
             <w:fldChar w:fldCharType="begin"/>
@@ -6682,6 +6714,7 @@
           <w:id w:val="1957207156"/>
           <w:citation/>
         </w:sdtPr>
+        <w:sdtEndPr/>
         <w:sdtContent>
           <w:r>
             <w:fldChar w:fldCharType="begin"/>
@@ -6714,14 +6747,14 @@
       <w:pPr>
         <w:pStyle w:val="Heading2"/>
       </w:pPr>
-      <w:bookmarkStart w:id="49" w:name="_Toc404195232"/>
+      <w:bookmarkStart w:id="50" w:name="_Toc404195232"/>
       <w:r>
         <w:t>Op</w:t>
       </w:r>
       <w:r>
         <w:t>tics-CWB</w:t>
       </w:r>
-      <w:bookmarkEnd w:id="49"/>
+      <w:bookmarkEnd w:id="50"/>
     </w:p>
     <w:p>
       <w:pPr>
@@ -6789,6 +6822,7 @@
           <w:id w:val="-1993946608"/>
           <w:citation/>
         </w:sdtPr>
+        <w:sdtEndPr/>
         <w:sdtContent>
           <w:r>
             <w:fldChar w:fldCharType="begin"/>
@@ -6840,6 +6874,7 @@
           <w:id w:val="-67036959"/>
           <w:citation/>
         </w:sdtPr>
+        <w:sdtEndPr/>
         <w:sdtContent>
           <w:r>
             <w:fldChar w:fldCharType="begin"/>
@@ -6915,6 +6950,7 @@
           <w:id w:val="-273399896"/>
           <w:citation/>
         </w:sdtPr>
+        <w:sdtEndPr/>
         <w:sdtContent>
           <w:r>
             <w:fldChar w:fldCharType="begin"/>
@@ -6958,6 +6994,7 @@
           <w:id w:val="-206487100"/>
           <w:citation/>
         </w:sdtPr>
+        <w:sdtEndPr/>
         <w:sdtContent>
           <w:r>
             <w:fldChar w:fldCharType="begin"/>
@@ -6988,8 +7025,6 @@
       <w:r>
         <w:t xml:space="preserve"> cm by 18.4 cm, which is close to the desired 10 cm by 20 cm.  The focus was then adjusted until font size 8 was easily readable.</w:t>
       </w:r>
-      <w:bookmarkStart w:id="50" w:name="_GoBack"/>
-      <w:bookmarkEnd w:id="50"/>
     </w:p>
     <w:p>
       <w:pPr>
@@ -7057,6 +7092,7 @@
             <w:id w:val="-573587230"/>
             <w:bibliography/>
           </w:sdtPr>
+          <w:sdtEndPr/>
           <w:sdtContent>
             <w:p>
               <w:pPr>
@@ -12420,6 +12456,7 @@
         <w:docPartUnique/>
       </w:docPartObj>
     </w:sdtPr>
+    <w:sdtEndPr/>
     <w:sdtContent>
       <w:p>
         <w:pPr>
@@ -12439,7 +12476,7 @@
           <w:rPr>
             <w:noProof/>
           </w:rPr>
-          <w:t>8</w:t>
+          <w:t>9</w:t>
         </w:r>
         <w:r>
           <w:rPr>
@@ -16821,22 +16858,23 @@
     <w:uiPriority w:val="9"/>
     <w:unhideWhenUsed/>
     <w:qFormat/>
-    <w:rsid w:val="00E6215B"/>
+    <w:rsid w:val="002B6C0B"/>
     <w:pPr>
       <w:numPr>
         <w:ilvl w:val="1"/>
         <w:numId w:val="37"/>
       </w:numPr>
       <w:pBdr>
-        <w:left w:val="single" w:sz="24" w:space="0" w:color="DEEAF6" w:themeColor="accent1" w:themeTint="33"/>
-        <w:bottom w:val="single" w:sz="24" w:space="0" w:color="DEEAF6" w:themeColor="accent1" w:themeTint="33"/>
-        <w:right w:val="single" w:sz="24" w:space="0" w:color="DEEAF6" w:themeColor="accent1" w:themeTint="33"/>
+        <w:left w:val="single" w:sz="24" w:space="0" w:color="91F2FF"/>
+        <w:bottom w:val="single" w:sz="24" w:space="0" w:color="91F2FF"/>
+        <w:right w:val="single" w:sz="24" w:space="0" w:color="91F2FF"/>
       </w:pBdr>
-      <w:shd w:val="clear" w:color="auto" w:fill="DEEAF6" w:themeFill="accent1" w:themeFillTint="33"/>
+      <w:shd w:val="clear" w:color="auto" w:fill="91F2FF"/>
       <w:outlineLvl w:val="1"/>
     </w:pPr>
     <w:rPr>
       <w:caps/>
+      <w:color w:val="006982"/>
       <w:spacing w:val="15"/>
     </w:rPr>
   </w:style>
@@ -16848,22 +16886,22 @@
     <w:uiPriority w:val="9"/>
     <w:unhideWhenUsed/>
     <w:qFormat/>
-    <w:rsid w:val="004328C9"/>
+    <w:rsid w:val="002B6C0B"/>
     <w:pPr>
       <w:numPr>
         <w:ilvl w:val="2"/>
         <w:numId w:val="37"/>
       </w:numPr>
       <w:pBdr>
-        <w:top w:val="single" w:sz="6" w:space="1" w:color="auto"/>
-        <w:left w:val="single" w:sz="6" w:space="4" w:color="auto"/>
+        <w:top w:val="single" w:sz="6" w:space="1" w:color="006982"/>
+        <w:left w:val="single" w:sz="6" w:space="4" w:color="006982"/>
       </w:pBdr>
       <w:spacing w:before="300"/>
       <w:outlineLvl w:val="2"/>
     </w:pPr>
     <w:rPr>
       <w:caps/>
-      <w:color w:val="00677E"/>
+      <w:color w:val="0099B0"/>
       <w:spacing w:val="15"/>
     </w:rPr>
   </w:style>
@@ -17153,11 +17191,13 @@
     <w:basedOn w:val="DefaultParagraphFont"/>
     <w:link w:val="Heading2"/>
     <w:uiPriority w:val="9"/>
-    <w:rsid w:val="00E6215B"/>
+    <w:rsid w:val="002B6C0B"/>
     <w:rPr>
       <w:caps/>
+      <w:color w:val="006982"/>
       <w:spacing w:val="15"/>
-      <w:shd w:val="clear" w:color="auto" w:fill="DEEAF6" w:themeFill="accent1" w:themeFillTint="33"/>
+      <w:sz w:val="22"/>
+      <w:shd w:val="clear" w:color="auto" w:fill="91F2FF"/>
     </w:rPr>
   </w:style>
   <w:style w:type="character" w:customStyle="1" w:styleId="Heading3Char">
@@ -17165,11 +17205,12 @@
     <w:basedOn w:val="DefaultParagraphFont"/>
     <w:link w:val="Heading3"/>
     <w:uiPriority w:val="9"/>
-    <w:rsid w:val="004328C9"/>
+    <w:rsid w:val="002B6C0B"/>
     <w:rPr>
       <w:caps/>
-      <w:color w:val="00677E"/>
+      <w:color w:val="0099B0"/>
       <w:spacing w:val="15"/>
+      <w:sz w:val="22"/>
     </w:rPr>
   </w:style>
   <w:style w:type="character" w:customStyle="1" w:styleId="Heading4Char">
@@ -18745,7 +18786,7 @@
 </file>
 
 <file path=customXml/itemProps1.xml><?xml version="1.0" encoding="utf-8"?>
-<ds:datastoreItem xmlns:ds="http://schemas.openxmlformats.org/officeDocument/2006/customXml" ds:itemID="{6837B7D5-58EE-4140-8F87-01775869C7B3}">
+<ds:datastoreItem xmlns:ds="http://schemas.openxmlformats.org/officeDocument/2006/customXml" ds:itemID="{087435E6-9DBC-47F0-AD8E-50A5B4A35C6B}">
   <ds:schemaRefs>
     <ds:schemaRef ds:uri="http://schemas.openxmlformats.org/officeDocument/2006/bibliography"/>
   </ds:schemaRefs>

</xml_diff>

<commit_message>
fixed colon and dash
</commit_message>
<xml_diff>
--- a/DesignReport/ProjectPamReport.docx
+++ b/DesignReport/ProjectPamReport.docx
@@ -110,13 +110,23 @@
           <w:szCs w:val="36"/>
         </w:rPr>
       </w:pPr>
+      <w:proofErr w:type="spellStart"/>
       <w:r>
         <w:rPr>
           <w:color w:val="0099B0"/>
           <w:sz w:val="32"/>
           <w:szCs w:val="36"/>
         </w:rPr>
-        <w:t xml:space="preserve">Photoresin Additive Manufacturing for </w:t>
+        <w:t>Photoresin</w:t>
+      </w:r>
+      <w:proofErr w:type="spellEnd"/>
+      <w:r>
+        <w:rPr>
+          <w:color w:val="0099B0"/>
+          <w:sz w:val="32"/>
+          <w:szCs w:val="36"/>
+        </w:rPr>
+        <w:t xml:space="preserve"> Additive Manufacturing for </w:t>
       </w:r>
     </w:p>
     <w:p>
@@ -195,15 +205,7 @@
         <w:rPr>
           <w:sz w:val="36"/>
         </w:rPr>
-        <w:t>2014-12-0</w:t>
-      </w:r>
-      <w:bookmarkStart w:id="0" w:name="_GoBack"/>
-      <w:bookmarkEnd w:id="0"/>
-      <w:r>
-        <w:rPr>
-          <w:sz w:val="36"/>
-        </w:rPr>
-        <w:t>2</w:t>
+        <w:t>2014-12-02</w:t>
       </w:r>
     </w:p>
     <w:p>
@@ -594,12 +596,12 @@
           <w:numId w:val="0"/>
         </w:numPr>
       </w:pPr>
-      <w:bookmarkStart w:id="1" w:name="_Toc404195208"/>
+      <w:bookmarkStart w:id="0" w:name="_Toc404195208"/>
       <w:r>
         <w:lastRenderedPageBreak/>
         <w:t>Transmittal Letter: CWB</w:t>
       </w:r>
-      <w:bookmarkEnd w:id="1"/>
+      <w:bookmarkEnd w:id="0"/>
     </w:p>
     <w:p>
       <w:pPr>
@@ -788,7 +790,15 @@
         <w:ind w:left="0" w:firstLine="317"/>
       </w:pPr>
       <w:r>
-        <w:t>On behalf of the Saluki Engineering Company, I would like to thank you for including us in the bid for a project to design a digital light processing printer. Attached is a design report for a DLP photoresin printer, Project PAM.  Along with this report, we have included the computer host software code and build instructions of the prototype.</w:t>
+        <w:t xml:space="preserve">On behalf of the Saluki Engineering Company, I would like to thank you for including us in the bid for a project to design a digital light processing printer. Attached is a design report for a DLP </w:t>
+      </w:r>
+      <w:proofErr w:type="spellStart"/>
+      <w:r>
+        <w:t>photoresin</w:t>
+      </w:r>
+      <w:proofErr w:type="spellEnd"/>
+      <w:r>
+        <w:t xml:space="preserve"> printer, Project PAM.  Along with this report, we have included the computer host software code and build instructions of the prototype.</w:t>
       </w:r>
     </w:p>
     <w:p>
@@ -809,7 +819,15 @@
         <w:ind w:left="0" w:firstLine="317"/>
       </w:pPr>
       <w:r>
-        <w:t>Project PAM proposes a reference Photoresin Additive Manufacturing (PAM) system which maximizes accessibility to the hobbyist. It is intended to be flexible by allowing for configurations of hardware available or easily obtainable to the end user. This is achieved through extensive use of currently available or easily fabricated hardware and open-source software. The reference design will be open-source hardware and software to the lowest practical level. Thorough documentation will provide the necessary means for the end user to go from an empty table to a functioning printer.</w:t>
+        <w:t xml:space="preserve">Project PAM proposes a reference </w:t>
+      </w:r>
+      <w:proofErr w:type="spellStart"/>
+      <w:r>
+        <w:t>Photoresin</w:t>
+      </w:r>
+      <w:proofErr w:type="spellEnd"/>
+      <w:r>
+        <w:t xml:space="preserve"> Additive Manufacturing (PAM) system which maximizes accessibility to the hobbyist. It is intended to be flexible by allowing for configurations of hardware available or easily obtainable to the end user. This is achieved through extensive use of currently available or easily fabricated hardware and open-source software. The reference design will be open-source hardware and software to the lowest practical level. Thorough documentation will provide the necessary means for the end user to go from an empty table to a functioning printer.</w:t>
       </w:r>
     </w:p>
     <w:p>
@@ -917,21 +935,21 @@
           <w:numId w:val="0"/>
         </w:numPr>
       </w:pPr>
-      <w:bookmarkStart w:id="2" w:name="_Toc385422269"/>
-      <w:bookmarkStart w:id="3" w:name="_Toc385424855"/>
-      <w:bookmarkStart w:id="4" w:name="_Toc404195209"/>
+      <w:bookmarkStart w:id="1" w:name="_Toc385422269"/>
+      <w:bookmarkStart w:id="2" w:name="_Toc385424855"/>
+      <w:bookmarkStart w:id="3" w:name="_Toc404195209"/>
       <w:r>
         <w:t>Acknowledgements</w:t>
       </w:r>
+      <w:bookmarkEnd w:id="1"/>
       <w:bookmarkEnd w:id="2"/>
+      <w:r>
+        <w:t xml:space="preserve">: </w:t>
+      </w:r>
+      <w:r>
+        <w:t>CWB</w:t>
+      </w:r>
       <w:bookmarkEnd w:id="3"/>
-      <w:r>
-        <w:t xml:space="preserve">: </w:t>
-      </w:r>
-      <w:r>
-        <w:t>CWB</w:t>
-      </w:r>
-      <w:bookmarkEnd w:id="4"/>
     </w:p>
     <w:p>
       <w:pPr>
@@ -947,16 +965,31 @@
         <w:t>Spyros</w:t>
       </w:r>
       <w:r>
-        <w:t xml:space="preserve"> Tragoudas and Dr. </w:t>
-      </w:r>
+        <w:t xml:space="preserve"> </w:t>
+      </w:r>
+      <w:proofErr w:type="spellStart"/>
+      <w:r>
+        <w:t>Tragoudas</w:t>
+      </w:r>
+      <w:proofErr w:type="spellEnd"/>
+      <w:r>
+        <w:t xml:space="preserve"> and Dr. </w:t>
+      </w:r>
+      <w:proofErr w:type="spellStart"/>
       <w:r>
         <w:t>Rasit</w:t>
       </w:r>
+      <w:proofErr w:type="spellEnd"/>
       <w:r>
         <w:t xml:space="preserve"> </w:t>
       </w:r>
-      <w:r>
-        <w:t>Koc along with the Electrical and Computer Department and the Mechanical Department</w:t>
+      <w:proofErr w:type="spellStart"/>
+      <w:r>
+        <w:t>Koc</w:t>
+      </w:r>
+      <w:proofErr w:type="spellEnd"/>
+      <w:r>
+        <w:t xml:space="preserve"> along with the Electrical and Computer Department and the Mechanical Department</w:t>
       </w:r>
       <w:r>
         <w:t xml:space="preserve"> for the support and financial contributions.  The project would not have been possible without their financial backings.</w:t>
@@ -995,7 +1028,23 @@
         <w:ind w:left="0" w:firstLine="677"/>
       </w:pPr>
       <w:r>
-        <w:t xml:space="preserve">At this time we would like to thank Lakendria Kenner of WSIU, Scott J. Grunewald of 3D Printing Industry, Eddie Krassenstein of 3D Print, and Austin Miller of Dailey Egyptian for the kind words in their articles.  </w:t>
+        <w:t xml:space="preserve">At this time we would like to thank </w:t>
+      </w:r>
+      <w:proofErr w:type="spellStart"/>
+      <w:r>
+        <w:t>Lakendria</w:t>
+      </w:r>
+      <w:proofErr w:type="spellEnd"/>
+      <w:r>
+        <w:t xml:space="preserve"> Kenner of WSIU, Scott J. Grunewald of 3D Printing Industry, Eddie </w:t>
+      </w:r>
+      <w:proofErr w:type="spellStart"/>
+      <w:r>
+        <w:t>Krassenstein</w:t>
+      </w:r>
+      <w:proofErr w:type="spellEnd"/>
+      <w:r>
+        <w:t xml:space="preserve"> of 3D Print, and Austin Miller of Dailey Egyptian for the kind words in their articles.  </w:t>
       </w:r>
       <w:r>
         <w:t xml:space="preserve"> </w:t>
@@ -1061,7 +1110,15 @@
         <w:ind w:left="0" w:firstLine="677"/>
       </w:pPr>
       <w:r>
-        <w:t xml:space="preserve">We are grateful for the assistance of Tim Attig of the SIUC Machine Shop.  </w:t>
+        <w:t xml:space="preserve">We are grateful for the assistance of Tim </w:t>
+      </w:r>
+      <w:proofErr w:type="spellStart"/>
+      <w:r>
+        <w:t>Attig</w:t>
+      </w:r>
+      <w:proofErr w:type="spellEnd"/>
+      <w:r>
+        <w:t xml:space="preserve"> of the SIUC Machine Shop.  </w:t>
       </w:r>
       <w:r>
         <w:t xml:space="preserve">His vast machining skills and knowledge have been a great part of the project’s success.  Tim’s time and technical advice was invaluable to the team.  </w:t>
@@ -1072,10 +1129,31 @@
         <w:ind w:left="0" w:firstLine="677"/>
       </w:pPr>
       <w:r>
-        <w:t xml:space="preserve">Lastly, we would like to thank the professors and teachers of the class; Dr. Tod Policandriotes, Dr. </w:t>
-      </w:r>
-      <w:r>
-        <w:t>Vidya Singh-Gupta</w:t>
+        <w:t xml:space="preserve">Lastly, we would like to thank the professors and teachers of the class; Dr. </w:t>
+      </w:r>
+      <w:proofErr w:type="spellStart"/>
+      <w:r>
+        <w:t>Tod</w:t>
+      </w:r>
+      <w:proofErr w:type="spellEnd"/>
+      <w:r>
+        <w:t xml:space="preserve"> </w:t>
+      </w:r>
+      <w:proofErr w:type="spellStart"/>
+      <w:r>
+        <w:t>Policandriotes</w:t>
+      </w:r>
+      <w:proofErr w:type="spellEnd"/>
+      <w:r>
+        <w:t xml:space="preserve">, Dr. </w:t>
+      </w:r>
+      <w:proofErr w:type="spellStart"/>
+      <w:r>
+        <w:t>Vidya</w:t>
+      </w:r>
+      <w:proofErr w:type="spellEnd"/>
+      <w:r>
+        <w:t xml:space="preserve"> Singh-Gupta</w:t>
       </w:r>
       <w:r>
         <w:t>,</w:t>
@@ -1087,8 +1165,13 @@
         <w:t xml:space="preserve">Dr. </w:t>
       </w:r>
       <w:r>
-        <w:t>Frances Harackiewicz</w:t>
-      </w:r>
+        <w:t xml:space="preserve">Frances </w:t>
+      </w:r>
+      <w:proofErr w:type="spellStart"/>
+      <w:r>
+        <w:t>Harackiewicz</w:t>
+      </w:r>
+      <w:proofErr w:type="spellEnd"/>
       <w:r>
         <w:t xml:space="preserve">, and Dr. </w:t>
       </w:r>
@@ -1123,7 +1206,7 @@
           <w:numId w:val="0"/>
         </w:numPr>
       </w:pPr>
-      <w:bookmarkStart w:id="5" w:name="_Toc404195210"/>
+      <w:bookmarkStart w:id="4" w:name="_Toc404195210"/>
       <w:r>
         <w:lastRenderedPageBreak/>
         <w:t>Table of Contents</w:t>
@@ -1131,7 +1214,7 @@
       <w:r>
         <w:t>: CWB</w:t>
       </w:r>
-      <w:bookmarkEnd w:id="5"/>
+      <w:bookmarkEnd w:id="4"/>
       <w:r>
         <w:t xml:space="preserve"> </w:t>
       </w:r>
@@ -1154,7 +1237,7 @@
           <w:docGrid w:linePitch="360"/>
         </w:sectPr>
       </w:pPr>
-      <w:bookmarkStart w:id="6" w:name="_Toc385422266"/>
+      <w:bookmarkStart w:id="5" w:name="_Toc385422266"/>
     </w:p>
     <w:p>
       <w:pPr>
@@ -3399,17 +3482,17 @@
           <w:docGrid w:linePitch="360"/>
         </w:sectPr>
       </w:pPr>
-      <w:bookmarkStart w:id="7" w:name="_Toc404195211"/>
+      <w:bookmarkStart w:id="6" w:name="_Toc404195211"/>
       <w:r>
         <w:lastRenderedPageBreak/>
         <w:t>Table of Figures</w:t>
       </w:r>
-      <w:bookmarkStart w:id="8" w:name="_Toc385422267"/>
+      <w:bookmarkStart w:id="7" w:name="_Toc385422267"/>
+      <w:bookmarkEnd w:id="5"/>
+      <w:r>
+        <w:t>: CWB</w:t>
+      </w:r>
       <w:bookmarkEnd w:id="6"/>
-      <w:r>
-        <w:t>: CWB</w:t>
-      </w:r>
-      <w:bookmarkEnd w:id="7"/>
     </w:p>
     <w:p>
       <w:pPr>
@@ -4011,16 +4094,16 @@
           <w:numId w:val="0"/>
         </w:numPr>
       </w:pPr>
-      <w:bookmarkStart w:id="9" w:name="_Toc404195212"/>
+      <w:bookmarkStart w:id="8" w:name="_Toc404195212"/>
       <w:r>
         <w:lastRenderedPageBreak/>
         <w:t>Table of Tables</w:t>
       </w:r>
+      <w:bookmarkEnd w:id="7"/>
+      <w:r>
+        <w:t>: CWB</w:t>
+      </w:r>
       <w:bookmarkEnd w:id="8"/>
-      <w:r>
-        <w:t>: CWB</w:t>
-      </w:r>
-      <w:bookmarkEnd w:id="9"/>
     </w:p>
     <w:p>
       <w:pPr>
@@ -4041,7 +4124,7 @@
           <w:docGrid w:linePitch="360"/>
         </w:sectPr>
       </w:pPr>
-      <w:bookmarkStart w:id="10" w:name="_Toc385422268"/>
+      <w:bookmarkStart w:id="9" w:name="_Toc385422268"/>
     </w:p>
     <w:p>
       <w:pPr>
@@ -4671,16 +4754,16 @@
           <w:numId w:val="0"/>
         </w:numPr>
       </w:pPr>
-      <w:bookmarkStart w:id="11" w:name="_Toc404195213"/>
+      <w:bookmarkStart w:id="10" w:name="_Toc404195213"/>
       <w:r>
         <w:lastRenderedPageBreak/>
         <w:t>Table of Drawings</w:t>
       </w:r>
+      <w:bookmarkEnd w:id="9"/>
+      <w:r>
+        <w:t>: CWB</w:t>
+      </w:r>
       <w:bookmarkEnd w:id="10"/>
-      <w:r>
-        <w:t>: CWB</w:t>
-      </w:r>
-      <w:bookmarkEnd w:id="11"/>
     </w:p>
     <w:p>
       <w:pPr>
@@ -5407,21 +5490,24 @@
       <w:pPr>
         <w:pStyle w:val="Heading1"/>
       </w:pPr>
-      <w:bookmarkStart w:id="12" w:name="_Toc385422271"/>
-      <w:bookmarkStart w:id="13" w:name="_Toc385424857"/>
-      <w:bookmarkStart w:id="14" w:name="_Toc404195214"/>
+      <w:bookmarkStart w:id="11" w:name="_Toc385422271"/>
+      <w:bookmarkStart w:id="12" w:name="_Toc385424857"/>
+      <w:bookmarkStart w:id="13" w:name="_Toc404195214"/>
       <w:r>
         <w:t>Executive Summary</w:t>
       </w:r>
+      <w:bookmarkEnd w:id="11"/>
       <w:bookmarkEnd w:id="12"/>
+      <w:r>
+        <w:t>:</w:t>
+      </w:r>
+      <w:r>
+        <w:t xml:space="preserve"> </w:t>
+      </w:r>
+      <w:r>
+        <w:t>CWB</w:t>
+      </w:r>
       <w:bookmarkEnd w:id="13"/>
-      <w:r>
-        <w:t>:</w:t>
-      </w:r>
-      <w:r>
-        <w:t>CWB</w:t>
-      </w:r>
-      <w:bookmarkEnd w:id="14"/>
     </w:p>
     <w:p>
       <w:pPr>
@@ -5429,7 +5515,15 @@
         <w:ind w:firstLine="317"/>
       </w:pPr>
       <w:r>
-        <w:t xml:space="preserve">Project PAM proposes a reference Photoresin Additive Manufacturing (PAM) system which maximizes accessibility to the hobbyist. It is intended to be flexible by allowing for configurations of hardware available or easily obtainable to the end user. This is achieved through extensive use of currently available or easily fabricated hardware and open-source software. The reference design </w:t>
+        <w:t xml:space="preserve">Project PAM proposes a reference </w:t>
+      </w:r>
+      <w:proofErr w:type="spellStart"/>
+      <w:r>
+        <w:t>Photoresin</w:t>
+      </w:r>
+      <w:proofErr w:type="spellEnd"/>
+      <w:r>
+        <w:t xml:space="preserve"> Additive Manufacturing (PAM) system which maximizes accessibility to the hobbyist. It is intended to be flexible by allowing for configurations of hardware available or easily obtainable to the end user. This is achieved through extensive use of currently available or easily fabricated hardware and open-source software. The reference design </w:t>
       </w:r>
       <w:r>
         <w:t>uses</w:t>
@@ -5514,28 +5608,28 @@
       <w:pPr>
         <w:pStyle w:val="Heading1"/>
       </w:pPr>
-      <w:bookmarkStart w:id="15" w:name="_Toc385422273"/>
-      <w:bookmarkStart w:id="16" w:name="_Toc385424859"/>
-      <w:bookmarkStart w:id="17" w:name="_Toc404195215"/>
+      <w:bookmarkStart w:id="14" w:name="_Toc385422273"/>
+      <w:bookmarkStart w:id="15" w:name="_Toc385424859"/>
+      <w:bookmarkStart w:id="16" w:name="_Toc404195215"/>
       <w:r>
         <w:t>Project Description</w:t>
       </w:r>
+      <w:bookmarkEnd w:id="14"/>
       <w:bookmarkEnd w:id="15"/>
+      <w:r>
+        <w:t>:</w:t>
+      </w:r>
       <w:bookmarkEnd w:id="16"/>
-      <w:r>
-        <w:t>:</w:t>
+    </w:p>
+    <w:p>
+      <w:pPr>
+        <w:pStyle w:val="Heading2"/>
+      </w:pPr>
+      <w:bookmarkStart w:id="17" w:name="_Toc404195216"/>
+      <w:r>
+        <w:t>Introduction: C</w:t>
       </w:r>
       <w:bookmarkEnd w:id="17"/>
-    </w:p>
-    <w:p>
-      <w:pPr>
-        <w:pStyle w:val="Heading2"/>
-      </w:pPr>
-      <w:bookmarkStart w:id="18" w:name="_Toc404195216"/>
-      <w:r>
-        <w:t>Introduction: C</w:t>
-      </w:r>
-      <w:bookmarkEnd w:id="18"/>
       <w:r>
         <w:t>WS</w:t>
       </w:r>
@@ -5654,7 +5748,31 @@
         <w:ind w:firstLine="317"/>
       </w:pPr>
       <w:r>
-        <w:t>However, another method that is slowly gaining popularity is using light and photocurable resins to build these layers. The resin is exposed to some form of UV light which hardens the resin. This hardened section of resin is one layer of the object. The print area then moves down and the process is repeated to build the next layer. This is known as photopolymerization and the most common form of photopolymerization is using a DLP projector to project images onto the resin. DLP printing has several advantages over the previously mentioned extrusion deposition method, the first of which is speed. Instead of moving an extrusion nozzle slowly across a surface to build the individual layers, DLP printers project an image of the entire layer and cure it all at once. Another advantage is that since there is no physical contact between the projector and the building material there is not possibility fo</w:t>
+        <w:t xml:space="preserve">However, another method that is slowly gaining popularity is using light and </w:t>
+      </w:r>
+      <w:proofErr w:type="spellStart"/>
+      <w:r>
+        <w:t>photocurable</w:t>
+      </w:r>
+      <w:proofErr w:type="spellEnd"/>
+      <w:r>
+        <w:t xml:space="preserve"> resins to build these layers. The resin is exposed to some form of UV light which hardens the resin. This hardened section of resin is one layer of the object. The print area then moves down and the process is repeated to build the next layer. This is known as </w:t>
+      </w:r>
+      <w:proofErr w:type="spellStart"/>
+      <w:r>
+        <w:t>photopolymerization</w:t>
+      </w:r>
+      <w:proofErr w:type="spellEnd"/>
+      <w:r>
+        <w:t xml:space="preserve"> and the most common form of </w:t>
+      </w:r>
+      <w:proofErr w:type="spellStart"/>
+      <w:r>
+        <w:t>photopolymerization</w:t>
+      </w:r>
+      <w:proofErr w:type="spellEnd"/>
+      <w:r>
+        <w:t xml:space="preserve"> is using a DLP projector to project images onto the resin. DLP printing has several advantages over the previously mentioned extrusion deposition method, the first of which is speed. Instead of moving an extrusion nozzle slowly across a surface to build the individual layers, DLP printers project an image of the entire layer and cure it all at once. Another advantage is that since there is no physical contact between the projector and the building material there is not possibility fo</w:t>
       </w:r>
       <w:r>
         <w:t>r jamming. However, DLP printing’s</w:t>
@@ -5682,14 +5800,14 @@
           <w:docGrid w:linePitch="360"/>
         </w:sectPr>
       </w:pPr>
-      <w:bookmarkStart w:id="19" w:name="_Toc404195217"/>
+      <w:bookmarkStart w:id="18" w:name="_Toc404195217"/>
       <w:r>
         <w:t>overall Printer Diagram</w:t>
       </w:r>
       <w:r>
         <w:t>:</w:t>
       </w:r>
-      <w:bookmarkEnd w:id="19"/>
+      <w:bookmarkEnd w:id="18"/>
     </w:p>
     <w:p>
       <w:pPr>
@@ -5746,27 +5864,14 @@
       <w:r>
         <w:t xml:space="preserve">Figure </w:t>
       </w:r>
-      <w:r>
-        <w:fldChar w:fldCharType="begin"/>
-      </w:r>
-      <w:r>
-        <w:instrText xml:space="preserve"> SEQ Figure \* ARABIC </w:instrText>
-      </w:r>
-      <w:r>
-        <w:fldChar w:fldCharType="separate"/>
-      </w:r>
-      <w:r>
-        <w:rPr>
-          <w:noProof/>
-        </w:rPr>
-        <w:t>1</w:t>
-      </w:r>
-      <w:r>
-        <w:rPr>
-          <w:noProof/>
-        </w:rPr>
-        <w:fldChar w:fldCharType="end"/>
-      </w:r>
+      <w:fldSimple w:instr=" SEQ Figure \* ARABIC ">
+        <w:r>
+          <w:rPr>
+            <w:noProof/>
+          </w:rPr>
+          <w:t>1</w:t>
+        </w:r>
+      </w:fldSimple>
       <w:r>
         <w:t>. Flow Diagram for Project PAM printer control software</w:t>
       </w:r>
@@ -5776,52 +5881,66 @@
       <w:pPr>
         <w:pStyle w:val="Heading1"/>
       </w:pPr>
-      <w:bookmarkStart w:id="20" w:name="_Toc385422275"/>
-      <w:bookmarkStart w:id="21" w:name="_Toc385424861"/>
-      <w:bookmarkStart w:id="22" w:name="_Toc404195218"/>
+      <w:bookmarkStart w:id="19" w:name="_Toc385422275"/>
+      <w:bookmarkStart w:id="20" w:name="_Toc385424861"/>
+      <w:bookmarkStart w:id="21" w:name="_Toc404195218"/>
       <w:r>
         <w:t>Costs</w:t>
       </w:r>
+      <w:bookmarkEnd w:id="19"/>
       <w:bookmarkEnd w:id="20"/>
+      <w:r>
+        <w:t>:</w:t>
+      </w:r>
       <w:bookmarkEnd w:id="21"/>
+    </w:p>
+    <w:p/>
+    <w:p>
+      <w:pPr>
+        <w:pStyle w:val="Heading1"/>
+      </w:pPr>
+      <w:bookmarkStart w:id="22" w:name="_Toc385422276"/>
+      <w:bookmarkStart w:id="23" w:name="_Toc385424862"/>
+      <w:bookmarkStart w:id="24" w:name="_Toc404195219"/>
+      <w:r>
+        <w:t>Schedules</w:t>
+      </w:r>
+      <w:bookmarkEnd w:id="22"/>
+      <w:bookmarkEnd w:id="23"/>
       <w:r>
         <w:t>:</w:t>
       </w:r>
-      <w:bookmarkEnd w:id="22"/>
+      <w:bookmarkEnd w:id="24"/>
     </w:p>
     <w:p/>
     <w:p>
       <w:pPr>
         <w:pStyle w:val="Heading1"/>
       </w:pPr>
-      <w:bookmarkStart w:id="23" w:name="_Toc385422276"/>
-      <w:bookmarkStart w:id="24" w:name="_Toc385424862"/>
-      <w:bookmarkStart w:id="25" w:name="_Toc404195219"/>
-      <w:r>
-        <w:t>Schedules</w:t>
-      </w:r>
-      <w:bookmarkEnd w:id="23"/>
-      <w:bookmarkEnd w:id="24"/>
+      <w:bookmarkStart w:id="25" w:name="_Toc385422277"/>
+      <w:bookmarkStart w:id="26" w:name="_Toc385424863"/>
+      <w:bookmarkStart w:id="27" w:name="_Toc404195220"/>
+      <w:r>
+        <w:t>Subsystem Descriptions</w:t>
+      </w:r>
+      <w:bookmarkEnd w:id="25"/>
+      <w:bookmarkEnd w:id="26"/>
       <w:r>
         <w:t>:</w:t>
       </w:r>
-      <w:bookmarkEnd w:id="25"/>
+      <w:bookmarkEnd w:id="27"/>
     </w:p>
     <w:p/>
     <w:p>
       <w:pPr>
-        <w:pStyle w:val="Heading1"/>
-      </w:pPr>
-      <w:bookmarkStart w:id="26" w:name="_Toc385422277"/>
-      <w:bookmarkStart w:id="27" w:name="_Toc385424863"/>
-      <w:bookmarkStart w:id="28" w:name="_Toc404195220"/>
-      <w:r>
-        <w:t>Subsystem Descriptions</w:t>
-      </w:r>
-      <w:bookmarkEnd w:id="26"/>
-      <w:bookmarkEnd w:id="27"/>
-      <w:r>
-        <w:t>:</w:t>
+        <w:pStyle w:val="Heading2"/>
+      </w:pPr>
+      <w:bookmarkStart w:id="28" w:name="_Toc404195221"/>
+      <w:r>
+        <w:t xml:space="preserve">Mechanical Motion: </w:t>
+      </w:r>
+      <w:r>
+        <w:t>JPB</w:t>
       </w:r>
       <w:bookmarkEnd w:id="28"/>
     </w:p>
@@ -5830,50 +5949,53 @@
       <w:pPr>
         <w:pStyle w:val="Heading2"/>
       </w:pPr>
-      <w:bookmarkStart w:id="29" w:name="_Toc404195221"/>
-      <w:r>
-        <w:t>Mechanical Motion-JPB</w:t>
+      <w:bookmarkStart w:id="29" w:name="_Toc404195222"/>
+      <w:r>
+        <w:t xml:space="preserve">Chassis: </w:t>
+      </w:r>
+      <w:r>
+        <w:t>JPB</w:t>
       </w:r>
       <w:bookmarkEnd w:id="29"/>
     </w:p>
-    <w:p/>
-    <w:p>
-      <w:pPr>
-        <w:pStyle w:val="Heading2"/>
-      </w:pPr>
-      <w:bookmarkStart w:id="30" w:name="_Toc404195222"/>
-      <w:r>
-        <w:t>Chassis-JPB</w:t>
+    <w:p>
+      <w:pPr>
+        <w:pStyle w:val="Heading3"/>
+      </w:pPr>
+      <w:bookmarkStart w:id="30" w:name="_Toc385422279"/>
+      <w:bookmarkStart w:id="31" w:name="_Toc385424865"/>
+      <w:bookmarkStart w:id="32" w:name="_Toc404195223"/>
+      <w:r>
+        <w:t>Process of Design</w:t>
       </w:r>
       <w:bookmarkEnd w:id="30"/>
-    </w:p>
-    <w:p>
-      <w:pPr>
-        <w:pStyle w:val="Heading3"/>
-      </w:pPr>
-      <w:bookmarkStart w:id="31" w:name="_Toc385422279"/>
-      <w:bookmarkStart w:id="32" w:name="_Toc385424865"/>
-      <w:bookmarkStart w:id="33" w:name="_Toc404195223"/>
-      <w:r>
-        <w:t>Process of Design</w:t>
-      </w:r>
       <w:bookmarkEnd w:id="31"/>
       <w:bookmarkEnd w:id="32"/>
+    </w:p>
+    <w:p/>
+    <w:p>
+      <w:pPr>
+        <w:pStyle w:val="Heading3"/>
+      </w:pPr>
+      <w:bookmarkStart w:id="33" w:name="_Toc385422280"/>
+      <w:bookmarkStart w:id="34" w:name="_Toc385424866"/>
+      <w:bookmarkStart w:id="35" w:name="_Toc404195224"/>
+      <w:r>
+        <w:t>Process of Assembling</w:t>
+      </w:r>
       <w:bookmarkEnd w:id="33"/>
-    </w:p>
-    <w:p/>
-    <w:p>
-      <w:pPr>
-        <w:pStyle w:val="Heading3"/>
-      </w:pPr>
-      <w:bookmarkStart w:id="34" w:name="_Toc385422280"/>
-      <w:bookmarkStart w:id="35" w:name="_Toc385424866"/>
-      <w:bookmarkStart w:id="36" w:name="_Toc404195224"/>
-      <w:r>
-        <w:t>Process of Assembling</w:t>
-      </w:r>
       <w:bookmarkEnd w:id="34"/>
       <w:bookmarkEnd w:id="35"/>
+    </w:p>
+    <w:p/>
+    <w:p>
+      <w:pPr>
+        <w:pStyle w:val="Heading3"/>
+      </w:pPr>
+      <w:bookmarkStart w:id="36" w:name="_Toc404195225"/>
+      <w:r>
+        <w:t>IMPLEMENTATION SCHEDULE</w:t>
+      </w:r>
       <w:bookmarkEnd w:id="36"/>
     </w:p>
     <w:p/>
@@ -5881,58 +6003,64 @@
       <w:pPr>
         <w:pStyle w:val="Heading3"/>
       </w:pPr>
-      <w:bookmarkStart w:id="37" w:name="_Toc404195225"/>
-      <w:r>
-        <w:t>IMPLEMENTATION SCHEDULE</w:t>
+      <w:bookmarkStart w:id="37" w:name="_Toc385422283"/>
+      <w:bookmarkStart w:id="38" w:name="_Toc385424869"/>
+      <w:bookmarkStart w:id="39" w:name="_Toc404195226"/>
+      <w:r>
+        <w:t>Equipment Needed</w:t>
       </w:r>
       <w:bookmarkEnd w:id="37"/>
-    </w:p>
-    <w:p/>
-    <w:p>
-      <w:pPr>
-        <w:pStyle w:val="Heading3"/>
-      </w:pPr>
-      <w:bookmarkStart w:id="38" w:name="_Toc385422283"/>
-      <w:bookmarkStart w:id="39" w:name="_Toc385424869"/>
-      <w:bookmarkStart w:id="40" w:name="_Toc404195226"/>
-      <w:r>
-        <w:t>Equipment Needed</w:t>
-      </w:r>
       <w:bookmarkEnd w:id="38"/>
       <w:bookmarkEnd w:id="39"/>
+    </w:p>
+    <w:p/>
+    <w:p>
+      <w:pPr>
+        <w:pStyle w:val="Heading3"/>
+      </w:pPr>
+      <w:bookmarkStart w:id="40" w:name="_Toc385422284"/>
+      <w:bookmarkStart w:id="41" w:name="_Toc385424870"/>
+      <w:bookmarkStart w:id="42" w:name="_Toc404195227"/>
+      <w:r>
+        <w:t>Health and Safety</w:t>
+      </w:r>
+      <w:r>
+        <w:t xml:space="preserve"> Issues</w:t>
+      </w:r>
       <w:bookmarkEnd w:id="40"/>
-    </w:p>
-    <w:p/>
-    <w:p>
-      <w:pPr>
-        <w:pStyle w:val="Heading3"/>
-      </w:pPr>
-      <w:bookmarkStart w:id="41" w:name="_Toc385422284"/>
-      <w:bookmarkStart w:id="42" w:name="_Toc385424870"/>
-      <w:bookmarkStart w:id="43" w:name="_Toc404195227"/>
-      <w:r>
-        <w:t>Health and Safety</w:t>
-      </w:r>
-      <w:r>
-        <w:t xml:space="preserve"> Issues</w:t>
-      </w:r>
       <w:bookmarkEnd w:id="41"/>
       <w:bookmarkEnd w:id="42"/>
+    </w:p>
+    <w:p/>
+    <w:p>
+      <w:pPr>
+        <w:pStyle w:val="Heading3"/>
+      </w:pPr>
+      <w:bookmarkStart w:id="43" w:name="_Toc385422287"/>
+      <w:bookmarkStart w:id="44" w:name="_Toc385424873"/>
+      <w:bookmarkStart w:id="45" w:name="_Toc404195228"/>
+      <w:r>
+        <w:t>Recommendations</w:t>
+      </w:r>
       <w:bookmarkEnd w:id="43"/>
-    </w:p>
-    <w:p/>
-    <w:p>
-      <w:pPr>
-        <w:pStyle w:val="Heading3"/>
-      </w:pPr>
-      <w:bookmarkStart w:id="44" w:name="_Toc385422287"/>
-      <w:bookmarkStart w:id="45" w:name="_Toc385424873"/>
-      <w:bookmarkStart w:id="46" w:name="_Toc404195228"/>
-      <w:r>
-        <w:t>Recommendations</w:t>
-      </w:r>
       <w:bookmarkEnd w:id="44"/>
       <w:bookmarkEnd w:id="45"/>
+    </w:p>
+    <w:p/>
+    <w:p>
+      <w:pPr>
+        <w:pStyle w:val="Heading2"/>
+      </w:pPr>
+      <w:bookmarkStart w:id="46" w:name="_Toc404195229"/>
+      <w:r>
+        <w:t xml:space="preserve">Printer Control </w:t>
+      </w:r>
+      <w:r>
+        <w:t>Software:</w:t>
+      </w:r>
+      <w:r>
+        <w:t xml:space="preserve"> DMO</w:t>
+      </w:r>
       <w:bookmarkEnd w:id="46"/>
     </w:p>
     <w:p/>
@@ -5940,9 +6068,12 @@
       <w:pPr>
         <w:pStyle w:val="Heading2"/>
       </w:pPr>
-      <w:bookmarkStart w:id="47" w:name="_Toc404195229"/>
-      <w:r>
-        <w:t>Printer Control Software- DMO</w:t>
+      <w:bookmarkStart w:id="47" w:name="_Toc404195230"/>
+      <w:r>
+        <w:t>Hardware-Software Interface:</w:t>
+      </w:r>
+      <w:r>
+        <w:t xml:space="preserve"> NAL</w:t>
       </w:r>
       <w:bookmarkEnd w:id="47"/>
     </w:p>
@@ -5951,23 +6082,15 @@
       <w:pPr>
         <w:pStyle w:val="Heading2"/>
       </w:pPr>
-      <w:bookmarkStart w:id="48" w:name="_Toc404195230"/>
-      <w:r>
-        <w:t>Hardware-Software Interface- NAL</w:t>
+      <w:bookmarkStart w:id="48" w:name="_Toc404195231"/>
+      <w:r>
+        <w:t xml:space="preserve">Resin Management: </w:t>
+      </w:r>
+      <w:r>
+        <w:t>CWB</w:t>
       </w:r>
       <w:bookmarkEnd w:id="48"/>
     </w:p>
-    <w:p/>
-    <w:p>
-      <w:pPr>
-        <w:pStyle w:val="Heading2"/>
-      </w:pPr>
-      <w:bookmarkStart w:id="49" w:name="_Toc404195231"/>
-      <w:r>
-        <w:t>Resin Management-CWB</w:t>
-      </w:r>
-      <w:bookmarkEnd w:id="49"/>
-    </w:p>
     <w:p>
       <w:pPr>
         <w:pStyle w:val="Heading3"/>
@@ -5981,10 +6104,31 @@
         <w:ind w:firstLine="227"/>
       </w:pPr>
       <w:r>
-        <w:t>As Project PAM was unfolding, the decision to become a photoresin printer emerged.  The first design of the resign was to use a custom product from Momentive</w:t>
-      </w:r>
-      <w:r>
-        <w:t xml:space="preserve">. Momentive Specialty Chemicals Inc. </w:t>
+        <w:t xml:space="preserve">As Project PAM was unfolding, the decision to become a </w:t>
+      </w:r>
+      <w:proofErr w:type="spellStart"/>
+      <w:r>
+        <w:t>photoresin</w:t>
+      </w:r>
+      <w:proofErr w:type="spellEnd"/>
+      <w:r>
+        <w:t xml:space="preserve"> printer emerged.  The first design of the resign was to use a custom product from </w:t>
+      </w:r>
+      <w:proofErr w:type="spellStart"/>
+      <w:r>
+        <w:t>Momentive</w:t>
+      </w:r>
+      <w:proofErr w:type="spellEnd"/>
+      <w:r>
+        <w:t xml:space="preserve">. </w:t>
+      </w:r>
+      <w:proofErr w:type="spellStart"/>
+      <w:r>
+        <w:t>Momentive</w:t>
+      </w:r>
+      <w:proofErr w:type="spellEnd"/>
+      <w:r>
+        <w:t xml:space="preserve"> Specialty Chemicals Inc. </w:t>
       </w:r>
       <w:r>
         <w:t>serves the global wood and industrial markets through a broad range of thermoset technologies, specialty products and technical support for customers in a diverse range of applications and industries</w:t>
@@ -6034,11 +6178,24 @@
         <w:t xml:space="preserve">Because of the goal of the project to be completely open source, this idea was abandon for buying resins that will be more accessible to the open source community.  </w:t>
       </w:r>
       <w:r>
-        <w:t>While looking through photoresin system forums, there was one company that had shown up on mutable post as being reliable and cost effective</w:t>
-      </w:r>
-      <w:r>
-        <w:t>, MakerJuice</w:t>
-      </w:r>
+        <w:t xml:space="preserve">While looking through </w:t>
+      </w:r>
+      <w:proofErr w:type="spellStart"/>
+      <w:r>
+        <w:t>photoresin</w:t>
+      </w:r>
+      <w:proofErr w:type="spellEnd"/>
+      <w:r>
+        <w:t xml:space="preserve"> system forums, there was one company that had shown up on mutable post as being reliable and cost effective</w:t>
+      </w:r>
+      <w:r>
+        <w:t xml:space="preserve">, </w:t>
+      </w:r>
+      <w:proofErr w:type="spellStart"/>
+      <w:r>
+        <w:t>MakerJuice</w:t>
+      </w:r>
+      <w:proofErr w:type="spellEnd"/>
       <w:sdt>
         <w:sdtPr>
           <w:id w:val="1223024752"/>
@@ -6075,8 +6232,13 @@
       <w:r>
         <w:t xml:space="preserve">.  </w:t>
       </w:r>
-      <w:r>
-        <w:t>MakerJuice is an American company first started in 2013 with a focus of quality and low cost resins aimed for the hobbyists’ community</w:t>
+      <w:proofErr w:type="spellStart"/>
+      <w:r>
+        <w:t>MakerJuice</w:t>
+      </w:r>
+      <w:proofErr w:type="spellEnd"/>
+      <w:r>
+        <w:t xml:space="preserve"> is an American company first started in 2013 with a focus of quality and low cost resins aimed for the hobbyists’ community</w:t>
       </w:r>
       <w:sdt>
         <w:sdtPr>
@@ -6148,7 +6310,15 @@
         </w:sdtContent>
       </w:sdt>
       <w:r>
-        <w:t>.  This gave Project PAM the facts it needed to use MakerJuice for the prototype.</w:t>
+        <w:t xml:space="preserve">.  This gave Project PAM the facts it needed to use </w:t>
+      </w:r>
+      <w:proofErr w:type="spellStart"/>
+      <w:r>
+        <w:t>MakerJuice</w:t>
+      </w:r>
+      <w:proofErr w:type="spellEnd"/>
+      <w:r>
+        <w:t xml:space="preserve"> for the prototype.</w:t>
       </w:r>
     </w:p>
     <w:p>
@@ -6165,7 +6335,15 @@
         <w:ind w:firstLine="227"/>
       </w:pPr>
       <w:r>
-        <w:t xml:space="preserve">Resins by MakerJuice are in compliance of USA and Canada standards </w:t>
+        <w:t xml:space="preserve">Resins by </w:t>
+      </w:r>
+      <w:proofErr w:type="spellStart"/>
+      <w:r>
+        <w:t>MakerJuice</w:t>
+      </w:r>
+      <w:proofErr w:type="spellEnd"/>
+      <w:r>
+        <w:t xml:space="preserve"> are in compliance of USA and Canada standards </w:t>
       </w:r>
       <w:sdt>
         <w:sdtPr>
@@ -6347,7 +6525,15 @@
         <w:ind w:firstLine="227"/>
       </w:pPr>
       <w:r>
-        <w:t>There are several different types of resins that are open to the hobbyist community.  Some resins cure harder than other resin, but this can result in a longer cure time.  Different types of resins can allow for the end print to be flexible, like MakerJuice’s Flex</w:t>
+        <w:t xml:space="preserve">There are several different types of resins that are open to the hobbyist community.  Some resins cure harder than other resin, but this can result in a longer cure time.  Different types of resins can allow for the end print to be flexible, like </w:t>
+      </w:r>
+      <w:proofErr w:type="spellStart"/>
+      <w:r>
+        <w:t>MakerJuice’s</w:t>
+      </w:r>
+      <w:proofErr w:type="spellEnd"/>
+      <w:r>
+        <w:t xml:space="preserve"> Flex</w:t>
       </w:r>
       <w:sdt>
         <w:sdtPr>
@@ -6394,7 +6580,15 @@
         <w:t xml:space="preserve">There are a few things to keep in mind while shopping for resin.  The first thought is the cost.  There are several companies that are based out of the US who have cheaper resins but the shipping cost is </w:t>
       </w:r>
       <w:r>
-        <w:t>sometimes up to triple the cost of their product.  Another thought is the shrink percent.  MakerJuice’s G+ substance has an experimental shrinkage of 3.3%, while their G substance has an 8% experimental shrinkage</w:t>
+        <w:t xml:space="preserve">sometimes up to triple the cost of their product.  Another thought is the shrink percent.  </w:t>
+      </w:r>
+      <w:proofErr w:type="spellStart"/>
+      <w:r>
+        <w:t>MakerJuice’s</w:t>
+      </w:r>
+      <w:proofErr w:type="spellEnd"/>
+      <w:r>
+        <w:t xml:space="preserve"> G+ substance has an experimental shrinkage of 3.3%, while their G substance has an 8% experimental shrinkage</w:t>
       </w:r>
       <w:sdt>
         <w:sdtPr>
@@ -6547,14 +6741,17 @@
       <w:pPr>
         <w:pStyle w:val="Heading2"/>
       </w:pPr>
-      <w:bookmarkStart w:id="50" w:name="_Toc404195232"/>
+      <w:bookmarkStart w:id="49" w:name="_Toc404195232"/>
       <w:r>
         <w:t>Op</w:t>
       </w:r>
       <w:r>
-        <w:t>tics-CWB</w:t>
-      </w:r>
-      <w:bookmarkEnd w:id="50"/>
+        <w:t xml:space="preserve">tics: </w:t>
+      </w:r>
+      <w:r>
+        <w:t>CWB</w:t>
+      </w:r>
+      <w:bookmarkEnd w:id="49"/>
     </w:p>
     <w:p>
       <w:pPr>
@@ -6658,7 +6855,15 @@
         <w:ind w:firstLine="227"/>
       </w:pPr>
       <w:r>
-        <w:t xml:space="preserve">Aside from the pixel resolution is the lumen output.  Depending on the type of resin that is used for the print will decide how many lumens it takes to cure.  MakerJuice’s resin takes 2000 lumens to cure </w:t>
+        <w:t xml:space="preserve">Aside from the pixel resolution is the lumen output.  Depending on the type of resin that is used for the print will decide how many lumens it takes to cure.  </w:t>
+      </w:r>
+      <w:proofErr w:type="spellStart"/>
+      <w:r>
+        <w:t>MakerJuice’s</w:t>
+      </w:r>
+      <w:proofErr w:type="spellEnd"/>
+      <w:r>
+        <w:t xml:space="preserve"> resin takes 2000 lumens to cure </w:t>
       </w:r>
       <w:sdt>
         <w:sdtPr>
@@ -6821,22 +7026,33 @@
       <w:pPr>
         <w:pStyle w:val="Heading2"/>
       </w:pPr>
-      <w:bookmarkStart w:id="51" w:name="_Toc404195233"/>
-      <w:r>
-        <w:t>Vat-NBT</w:t>
+      <w:bookmarkStart w:id="50" w:name="_Toc404195233"/>
+      <w:r>
+        <w:t>Vat</w:t>
+      </w:r>
+      <w:r>
+        <w:t xml:space="preserve">: </w:t>
+      </w:r>
+      <w:r>
+        <w:t>NBT</w:t>
+      </w:r>
+      <w:bookmarkEnd w:id="50"/>
+    </w:p>
+    <w:p/>
+    <w:p>
+      <w:pPr>
+        <w:pStyle w:val="Heading2"/>
+      </w:pPr>
+      <w:bookmarkStart w:id="51" w:name="_Toc404195234"/>
+      <w:r>
+        <w:t xml:space="preserve">Coupler: </w:t>
+      </w:r>
+      <w:bookmarkStart w:id="52" w:name="_GoBack"/>
+      <w:bookmarkEnd w:id="52"/>
+      <w:r>
+        <w:t>NBT</w:t>
       </w:r>
       <w:bookmarkEnd w:id="51"/>
-    </w:p>
-    <w:p/>
-    <w:p>
-      <w:pPr>
-        <w:pStyle w:val="Heading2"/>
-      </w:pPr>
-      <w:bookmarkStart w:id="52" w:name="_Toc404195234"/>
-      <w:r>
-        <w:t>Coupler-NBT</w:t>
-      </w:r>
-      <w:bookmarkEnd w:id="52"/>
     </w:p>
     <w:p>
       <w:pPr>
@@ -13623,7 +13839,7 @@
 </file>
 
 <file path=customXml/itemProps1.xml><?xml version="1.0" encoding="utf-8"?>
-<ds:datastoreItem xmlns:ds="http://schemas.openxmlformats.org/officeDocument/2006/customXml" ds:itemID="{C48876EC-186E-4A3D-B5F3-08719B1AA76A}">
+<ds:datastoreItem xmlns:ds="http://schemas.openxmlformats.org/officeDocument/2006/customXml" ds:itemID="{B08A855D-3908-48B8-B342-41EC569F5E7D}">
   <ds:schemaRefs>
     <ds:schemaRef ds:uri="http://schemas.openxmlformats.org/officeDocument/2006/bibliography"/>
   </ds:schemaRefs>

</xml_diff>

<commit_message>
Added TestPrint to Report
</commit_message>
<xml_diff>
--- a/DesignReport/ProjectPamReport.docx
+++ b/DesignReport/ProjectPamReport.docx
@@ -4,15 +4,14 @@
   <w:body>
     <w:p>
       <w:pPr>
+        <w:pStyle w:val="NoSpacing"/>
         <w:jc w:val="center"/>
         <w:rPr>
           <w:rFonts w:asciiTheme="majorHAnsi" w:hAnsiTheme="majorHAnsi"/>
-          <w:color w:val="0099B0"/>
           <w:sz w:val="96"/>
           <w:szCs w:val="144"/>
         </w:rPr>
       </w:pPr>
-      <w:bookmarkStart w:id="0" w:name="_GoBack"/>
       <w:r>
         <w:rPr>
           <w:noProof/>
@@ -109,13 +108,23 @@
           <w:szCs w:val="36"/>
         </w:rPr>
       </w:pPr>
+      <w:proofErr w:type="spellStart"/>
       <w:r>
         <w:rPr>
           <w:color w:val="0099B0"/>
           <w:sz w:val="32"/>
           <w:szCs w:val="36"/>
         </w:rPr>
-        <w:t xml:space="preserve">Photoresin Additive Manufacturing for </w:t>
+        <w:t>Photoresin</w:t>
+      </w:r>
+      <w:proofErr w:type="spellEnd"/>
+      <w:r>
+        <w:rPr>
+          <w:color w:val="0099B0"/>
+          <w:sz w:val="32"/>
+          <w:szCs w:val="36"/>
+        </w:rPr>
+        <w:t xml:space="preserve"> Additive Manufacturing for </w:t>
       </w:r>
     </w:p>
     <w:p>
@@ -568,12 +577,12 @@
           <w:numId w:val="0"/>
         </w:numPr>
       </w:pPr>
-      <w:bookmarkStart w:id="1" w:name="_Toc405242036"/>
+      <w:bookmarkStart w:id="0" w:name="_Toc405242036"/>
       <w:r>
         <w:lastRenderedPageBreak/>
         <w:t>Transmittal Letter: CWB</w:t>
       </w:r>
-      <w:bookmarkEnd w:id="1"/>
+      <w:bookmarkEnd w:id="0"/>
     </w:p>
     <w:p>
       <w:pPr>
@@ -764,12 +773,28 @@
     </w:p>
     <w:p>
       <w:r>
-        <w:t>On behalf of the Saluki Engineering Company, I would like to thank you for including us in the bid for a project to design a digital light processing printer. Attached is a design report for a DLP photoresin printer, Project PAM.  Along with this report, we have included the computer host software code and build instructions of the prototype.</w:t>
-      </w:r>
-    </w:p>
-    <w:p>
-      <w:r>
-        <w:t>Project PAM proposes a reference Photoresin Additive Manufacturing (PAM) system which maximizes accessibility to the hobbyist. It is intended to be</w:t>
+        <w:t xml:space="preserve">On behalf of the Saluki Engineering Company, I would like to thank you for including us in the bid for a project to design a digital light processing printer. Attached is a design report for a DLP </w:t>
+      </w:r>
+      <w:proofErr w:type="spellStart"/>
+      <w:r>
+        <w:t>photoresin</w:t>
+      </w:r>
+      <w:proofErr w:type="spellEnd"/>
+      <w:r>
+        <w:t xml:space="preserve"> printer, Project PAM.  Along with this report, we have included the computer host software code and build instructions of the prototype.</w:t>
+      </w:r>
+    </w:p>
+    <w:p>
+      <w:r>
+        <w:t xml:space="preserve">Project PAM proposes a reference </w:t>
+      </w:r>
+      <w:proofErr w:type="spellStart"/>
+      <w:r>
+        <w:t>Photoresin</w:t>
+      </w:r>
+      <w:proofErr w:type="spellEnd"/>
+      <w:r>
+        <w:t xml:space="preserve"> Additive Manufacturing (PAM) system which maximizes accessibility to the hobbyist. It is intended to be</w:t>
       </w:r>
       <w:r>
         <w:t xml:space="preserve"> easily obtainable to consumers.</w:t>
@@ -792,12 +817,28 @@
     </w:p>
     <w:p>
       <w:r>
-        <w:t>Our prototype is constructed to allow a build volume up to 192 mm x 216 mm x 216 mm with an X and Y pixel size of 100 μm and layer thicknesses down to 10 µm. In its current single-projector configuration it can provide a build volume of up to 216 mm x 121.5 mm with an X and Y pixel size of 112.5 µm. It can also close focus to provide a much smaller pixel size for smoother builds of smaller objects. This can be accompanied with a smaller build table and build vat to involve a smaller volume of resin.</w:t>
-      </w:r>
-    </w:p>
-    <w:p>
-      <w:r>
-        <w:t>The prototype comes with a 1920 x 1080 pixel ViewSonic projector which has been proven to provide very close focusing and will be perfect for later expansion to a large volume two projector system.</w:t>
+        <w:t xml:space="preserve">Our prototype is constructed to allow a build volume up to 192 mm x 216 mm x 216 mm with an X and Y pixel size of 100 </w:t>
+      </w:r>
+      <w:proofErr w:type="spellStart"/>
+      <w:r>
+        <w:t>μm</w:t>
+      </w:r>
+      <w:proofErr w:type="spellEnd"/>
+      <w:r>
+        <w:t xml:space="preserve"> and layer thicknesses down to 10 µm. In its current single-projector configuration it can provide a build volume of up to 216 mm x 121.5 mm with an X and Y pixel size of 112.5 µm. It can also close focus to provide a much smaller pixel size for smoother builds of smaller objects. This can be accompanied with a smaller build table and build vat to involve a smaller volume of resin.</w:t>
+      </w:r>
+    </w:p>
+    <w:p>
+      <w:r>
+        <w:t xml:space="preserve">The prototype comes with a 1920 x 1080 pixel </w:t>
+      </w:r>
+      <w:proofErr w:type="spellStart"/>
+      <w:r>
+        <w:t>ViewSonic</w:t>
+      </w:r>
+      <w:proofErr w:type="spellEnd"/>
+      <w:r>
+        <w:t xml:space="preserve"> projector which has been proven to provide very close focusing and will be perfect for later expansion to a large volume two projector system.</w:t>
       </w:r>
     </w:p>
     <w:p>
@@ -892,22 +933,22 @@
           <w:numId w:val="0"/>
         </w:numPr>
       </w:pPr>
-      <w:bookmarkStart w:id="2" w:name="_Toc385422269"/>
-      <w:bookmarkStart w:id="3" w:name="_Toc385424855"/>
-      <w:bookmarkStart w:id="4" w:name="_Toc405242037"/>
+      <w:bookmarkStart w:id="1" w:name="_Toc385422269"/>
+      <w:bookmarkStart w:id="2" w:name="_Toc385424855"/>
+      <w:bookmarkStart w:id="3" w:name="_Toc405242037"/>
       <w:r>
         <w:lastRenderedPageBreak/>
         <w:t>Acknowledgements</w:t>
       </w:r>
+      <w:bookmarkEnd w:id="1"/>
       <w:bookmarkEnd w:id="2"/>
+      <w:r>
+        <w:t xml:space="preserve">: </w:t>
+      </w:r>
+      <w:r>
+        <w:t>CWB</w:t>
+      </w:r>
       <w:bookmarkEnd w:id="3"/>
-      <w:r>
-        <w:t xml:space="preserve">: </w:t>
-      </w:r>
-      <w:r>
-        <w:t>CWB</w:t>
-      </w:r>
-      <w:bookmarkEnd w:id="4"/>
     </w:p>
     <w:p>
       <w:r>
@@ -917,13 +958,31 @@
         <w:t>Spyros</w:t>
       </w:r>
       <w:r>
-        <w:t xml:space="preserve"> Tragoudas and Dr. </w:t>
-      </w:r>
+        <w:t xml:space="preserve"> </w:t>
+      </w:r>
+      <w:proofErr w:type="spellStart"/>
+      <w:r>
+        <w:t>Tragoudas</w:t>
+      </w:r>
+      <w:proofErr w:type="spellEnd"/>
+      <w:r>
+        <w:t xml:space="preserve"> and Dr. </w:t>
+      </w:r>
+      <w:proofErr w:type="spellStart"/>
       <w:r>
         <w:t>Rasit</w:t>
       </w:r>
-      <w:r>
-        <w:t xml:space="preserve"> Koc along with the Electrical and Computer Department and the Mechanical Department for the support and financial contributions.  The project would not have been possible without their financial backings.</w:t>
+      <w:proofErr w:type="spellEnd"/>
+      <w:r>
+        <w:t xml:space="preserve"> </w:t>
+      </w:r>
+      <w:proofErr w:type="spellStart"/>
+      <w:r>
+        <w:t>Koc</w:t>
+      </w:r>
+      <w:proofErr w:type="spellEnd"/>
+      <w:r>
+        <w:t xml:space="preserve"> along with the Electrical and Computer Department and the Mechanical Department for the support and financial contributions.  The project would not have been possible without their financial backings.</w:t>
       </w:r>
     </w:p>
     <w:p>
@@ -944,7 +1003,23 @@
     </w:p>
     <w:p>
       <w:r>
-        <w:t xml:space="preserve">At this time we would like to thank Lakendria Kenner of WSIU, Scott J. Grunewald of 3D Printing Industry, Eddie Krassenstein of 3D Print, and Austin Miller of Dailey Egyptian for the kind words in their articles.   Their articles have help spread the work of Project PAM out to the global community. </w:t>
+        <w:t xml:space="preserve">At this time we would like to thank </w:t>
+      </w:r>
+      <w:proofErr w:type="spellStart"/>
+      <w:r>
+        <w:t>Lakendria</w:t>
+      </w:r>
+      <w:proofErr w:type="spellEnd"/>
+      <w:r>
+        <w:t xml:space="preserve"> Kenner of WSIU, Scott J. Grunewald of 3D Printing Industry, Eddie </w:t>
+      </w:r>
+      <w:proofErr w:type="spellStart"/>
+      <w:r>
+        <w:t>Krassenstein</w:t>
+      </w:r>
+      <w:proofErr w:type="spellEnd"/>
+      <w:r>
+        <w:t xml:space="preserve"> of 3D Print, and Austin Miller of Dailey Egyptian for the kind words in their articles.   Their articles have help spread the work of Project PAM out to the global community. </w:t>
       </w:r>
     </w:p>
     <w:p>
@@ -986,22 +1061,56 @@
     </w:p>
     <w:p>
       <w:r>
-        <w:t xml:space="preserve">We are grateful for the assistance of Tim Attig of the SIUC Machine Shop.  His vast machining skills and knowledge have been a great part of the project’s success.  Tim’s time and technical advice was invaluable to the team.  </w:t>
-      </w:r>
-    </w:p>
-    <w:p>
-      <w:r>
-        <w:t xml:space="preserve">Lastly, we would like to thank the professors and teachers of the class; Dr. Tod Policandriotes, Dr. </w:t>
-      </w:r>
-      <w:r>
-        <w:t>Vidya Singh-Gupta</w:t>
-      </w:r>
+        <w:t xml:space="preserve">We are grateful for the assistance of Tim </w:t>
+      </w:r>
+      <w:proofErr w:type="spellStart"/>
+      <w:r>
+        <w:t>Attig</w:t>
+      </w:r>
+      <w:proofErr w:type="spellEnd"/>
+      <w:r>
+        <w:t xml:space="preserve"> of the SIUC Machine Shop.  His vast machining skills and knowledge have been a great part of the project’s success.  Tim’s time and technical advice was invaluable to the team.  </w:t>
+      </w:r>
+    </w:p>
+    <w:p>
+      <w:r>
+        <w:t xml:space="preserve">Lastly, we would like to thank the professors and teachers of the class; Dr. </w:t>
+      </w:r>
+      <w:proofErr w:type="spellStart"/>
+      <w:r>
+        <w:t>Tod</w:t>
+      </w:r>
+      <w:proofErr w:type="spellEnd"/>
+      <w:r>
+        <w:t xml:space="preserve"> </w:t>
+      </w:r>
+      <w:proofErr w:type="spellStart"/>
+      <w:r>
+        <w:t>Policandriotes</w:t>
+      </w:r>
+      <w:proofErr w:type="spellEnd"/>
       <w:r>
         <w:t xml:space="preserve">, Dr. </w:t>
       </w:r>
-      <w:r>
-        <w:t>Frances Harackiewicz</w:t>
-      </w:r>
+      <w:proofErr w:type="spellStart"/>
+      <w:r>
+        <w:t>Vidya</w:t>
+      </w:r>
+      <w:proofErr w:type="spellEnd"/>
+      <w:r>
+        <w:t xml:space="preserve"> Singh-Gupta</w:t>
+      </w:r>
+      <w:r>
+        <w:t xml:space="preserve">, Dr. </w:t>
+      </w:r>
+      <w:r>
+        <w:t xml:space="preserve">Frances </w:t>
+      </w:r>
+      <w:proofErr w:type="spellStart"/>
+      <w:r>
+        <w:t>Harackiewicz</w:t>
+      </w:r>
+      <w:proofErr w:type="spellEnd"/>
       <w:r>
         <w:t xml:space="preserve">, and Dr. </w:t>
       </w:r>
@@ -1036,7 +1145,7 @@
           <w:numId w:val="0"/>
         </w:numPr>
       </w:pPr>
-      <w:bookmarkStart w:id="5" w:name="_Toc405242038"/>
+      <w:bookmarkStart w:id="4" w:name="_Toc405242038"/>
       <w:r>
         <w:lastRenderedPageBreak/>
         <w:t>Table of Contents</w:t>
@@ -1044,7 +1153,7 @@
       <w:r>
         <w:t>: CWB</w:t>
       </w:r>
-      <w:bookmarkEnd w:id="5"/>
+      <w:bookmarkEnd w:id="4"/>
       <w:r>
         <w:t xml:space="preserve"> </w:t>
       </w:r>
@@ -1067,7 +1176,7 @@
           <w:docGrid w:linePitch="360"/>
         </w:sectPr>
       </w:pPr>
-      <w:bookmarkStart w:id="6" w:name="_Toc385422266"/>
+      <w:bookmarkStart w:id="5" w:name="_Toc385422266"/>
     </w:p>
     <w:p>
       <w:pPr>
@@ -6342,17 +6451,17 @@
           <w:docGrid w:linePitch="360"/>
         </w:sectPr>
       </w:pPr>
-      <w:bookmarkStart w:id="7" w:name="_Toc405242039"/>
+      <w:bookmarkStart w:id="6" w:name="_Toc405242039"/>
       <w:r>
         <w:lastRenderedPageBreak/>
         <w:t>Table of Figures</w:t>
       </w:r>
-      <w:bookmarkStart w:id="8" w:name="_Toc385422267"/>
+      <w:bookmarkStart w:id="7" w:name="_Toc385422267"/>
+      <w:bookmarkEnd w:id="5"/>
+      <w:r>
+        <w:t>: CWB</w:t>
+      </w:r>
       <w:bookmarkEnd w:id="6"/>
-      <w:r>
-        <w:t>: CWB</w:t>
-      </w:r>
-      <w:bookmarkEnd w:id="7"/>
     </w:p>
     <w:p>
       <w:pPr>
@@ -6596,16 +6705,16 @@
           <w:numId w:val="0"/>
         </w:numPr>
       </w:pPr>
-      <w:bookmarkStart w:id="9" w:name="_Toc405242040"/>
+      <w:bookmarkStart w:id="8" w:name="_Toc405242040"/>
       <w:r>
         <w:lastRenderedPageBreak/>
         <w:t>Table of Tables</w:t>
       </w:r>
+      <w:bookmarkEnd w:id="7"/>
+      <w:r>
+        <w:t>: CWB</w:t>
+      </w:r>
       <w:bookmarkEnd w:id="8"/>
-      <w:r>
-        <w:t>: CWB</w:t>
-      </w:r>
-      <w:bookmarkEnd w:id="9"/>
     </w:p>
     <w:p>
       <w:pPr>
@@ -6626,7 +6735,7 @@
           <w:docGrid w:linePitch="360"/>
         </w:sectPr>
       </w:pPr>
-      <w:bookmarkStart w:id="10" w:name="_Toc385422268"/>
+      <w:bookmarkStart w:id="9" w:name="_Toc385422268"/>
     </w:p>
     <w:p>
       <w:pPr>
@@ -6685,16 +6794,16 @@
           <w:numId w:val="0"/>
         </w:numPr>
       </w:pPr>
-      <w:bookmarkStart w:id="11" w:name="_Toc405242041"/>
+      <w:bookmarkStart w:id="10" w:name="_Toc405242041"/>
       <w:r>
         <w:lastRenderedPageBreak/>
         <w:t>Table of Drawings</w:t>
       </w:r>
+      <w:bookmarkEnd w:id="9"/>
+      <w:r>
+        <w:t>: CWB</w:t>
+      </w:r>
       <w:bookmarkEnd w:id="10"/>
-      <w:r>
-        <w:t>: CWB</w:t>
-      </w:r>
-      <w:bookmarkEnd w:id="11"/>
     </w:p>
     <w:p>
       <w:pPr>
@@ -6718,37 +6827,18 @@
           <w:docGrid w:linePitch="360"/>
         </w:sectPr>
       </w:pPr>
-      <w:r>
-        <w:rPr>
-          <w:sz w:val="20"/>
-          <w:lang w:bidi="en-US"/>
-        </w:rPr>
-        <w:lastRenderedPageBreak/>
-        <w:fldChar w:fldCharType="begin"/>
-      </w:r>
-      <w:r>
-        <w:instrText xml:space="preserve"> TOC \h \z \c "Drawing" </w:instrText>
-      </w:r>
-      <w:r>
-        <w:rPr>
-          <w:sz w:val="20"/>
-          <w:lang w:bidi="en-US"/>
-        </w:rPr>
-        <w:fldChar w:fldCharType="separate"/>
-      </w:r>
-      <w:r>
-        <w:rPr>
-          <w:b/>
-          <w:bCs/>
-          <w:noProof/>
-          <w:sz w:val="20"/>
-          <w:lang w:bidi="en-US"/>
-        </w:rPr>
-        <w:t>No table of figures entries found.</w:t>
-      </w:r>
-      <w:r>
-        <w:fldChar w:fldCharType="end"/>
-      </w:r>
+      <w:fldSimple w:instr=" TOC \h \z \c &quot;Drawing&quot; ">
+        <w:r>
+          <w:rPr>
+            <w:b/>
+            <w:bCs/>
+            <w:noProof/>
+            <w:sz w:val="20"/>
+            <w:lang w:bidi="en-US"/>
+          </w:rPr>
+          <w:t>No table of figures entries found.</w:t>
+        </w:r>
+      </w:fldSimple>
     </w:p>
     <w:p>
       <w:pPr>
@@ -6788,115 +6878,139 @@
       <w:pPr>
         <w:pStyle w:val="Heading1"/>
       </w:pPr>
-      <w:bookmarkStart w:id="12" w:name="_Toc385422271"/>
-      <w:bookmarkStart w:id="13" w:name="_Toc385424857"/>
-      <w:bookmarkStart w:id="14" w:name="_Toc405242042"/>
+      <w:bookmarkStart w:id="11" w:name="_Toc385422271"/>
+      <w:bookmarkStart w:id="12" w:name="_Toc385424857"/>
+      <w:bookmarkStart w:id="13" w:name="_Toc405242042"/>
       <w:r>
         <w:lastRenderedPageBreak/>
         <w:t>Executive Summary</w:t>
       </w:r>
+      <w:bookmarkEnd w:id="11"/>
       <w:bookmarkEnd w:id="12"/>
+      <w:r>
+        <w:t>:</w:t>
+      </w:r>
+      <w:r>
+        <w:t xml:space="preserve"> </w:t>
+      </w:r>
+      <w:r>
+        <w:t>CWB</w:t>
+      </w:r>
       <w:bookmarkEnd w:id="13"/>
+    </w:p>
+    <w:p>
+      <w:bookmarkStart w:id="14" w:name="_Toc385422273"/>
+      <w:bookmarkStart w:id="15" w:name="_Toc385424859"/>
+      <w:r>
+        <w:t xml:space="preserve">Project PAM proposes a reference </w:t>
+      </w:r>
+      <w:proofErr w:type="spellStart"/>
+      <w:r>
+        <w:t>Photoresin</w:t>
+      </w:r>
+      <w:proofErr w:type="spellEnd"/>
+      <w:r>
+        <w:t xml:space="preserve"> Additive Manufacturing (PAM) system which maximizes accessibility to the hobbyist. It is intended to be flexible by allowing for configurations of hardware available or e</w:t>
+      </w:r>
+      <w:r>
+        <w:t>asily obtainable to the maker</w:t>
+      </w:r>
+      <w:r>
+        <w:t xml:space="preserve">. This is achieved through extensive use of currently available or easily fabricated hardware and open-source software. The reference design </w:t>
+      </w:r>
+      <w:r>
+        <w:t>uses</w:t>
+      </w:r>
+      <w:r>
+        <w:t xml:space="preserve"> open-source hardware and software to the lowest practical level. Thorough documentation provide</w:t>
+      </w:r>
+      <w:r>
+        <w:t>s</w:t>
+      </w:r>
+      <w:r>
+        <w:t xml:space="preserve"> the necessary</w:t>
+      </w:r>
+      <w:r>
+        <w:t xml:space="preserve"> means for the maker</w:t>
+      </w:r>
+      <w:r>
+        <w:t xml:space="preserve"> to go from an empty table to a functioning printer.</w:t>
+      </w:r>
+    </w:p>
+    <w:p>
+      <w:r>
+        <w:t>The major subsystems of Project PAM include: Mechanical Motion,</w:t>
+      </w:r>
+      <w:r>
+        <w:t xml:space="preserve"> </w:t>
+      </w:r>
+      <w:r>
+        <w:t>Chassis, Printer Control Software, Hardware-Software Interface, Resin Management, Optics, Vat, and Coupler.  Our teams is still striving to achieve the optimist solution to achieve the highest level of quality.</w:t>
+      </w:r>
+    </w:p>
+    <w:p>
+      <w:r>
+        <w:t>Several of the design activities and decisions show how Project PAM is more desirable than the competition.  One example of this is Project PAM’s build volume size.  The maximum build volume is almost double that of any other DLP printer.  This is achieved by supporting the use of two 1920 x 1080 pixel projectors.  As consumer resins increase with quality this feature will allow the PAM system to grow.  Though the maximum build volume would use up to 9 L of resin, Project PAM’s flexible design can accommodate smaller vats and build tables. The maker can use a vat and build table sized appropriately for their build.  This will minimize resin waste, saving the maker money.</w:t>
+      </w:r>
+    </w:p>
+    <w:p>
+      <w:r>
+        <w:t xml:space="preserve">This printer is expected to have the capability of producing high quality prints.  The initial goals of Project PAM included:  keep the cost of the project under $700 excluding the price of the projectors, support the use of two projectors, have a maximum build size of approximately 8 L, layer thickness as thin as 100 µm, and have a printing resolution error within 100 µm. </w:t>
+      </w:r>
+    </w:p>
+    <w:p>
+      <w:r>
+        <w:t xml:space="preserve">The prototype is sized to support a build volume of 192 mm x 216 mm x 216 mm which is a volume of 8.9 L. This would be achieved through the use of two 1920 x 1080 pixel projectors used in tandem, providing a pixel size of 100 </w:t>
+      </w:r>
+      <w:proofErr w:type="spellStart"/>
+      <w:r>
+        <w:t>μm</w:t>
+      </w:r>
+      <w:proofErr w:type="spellEnd"/>
+      <w:r>
+        <w:t xml:space="preserve">. The prototype is currently configured with a single 1920 x 1080 pixel projector. With 2mm pitch lead screws and stepper motors providing 200 steps per revolution layer heights can be as thin as 10 µm without </w:t>
+      </w:r>
+      <w:proofErr w:type="spellStart"/>
+      <w:r>
+        <w:t>microstepping</w:t>
+      </w:r>
+      <w:proofErr w:type="spellEnd"/>
+      <w:r>
+        <w:t>.</w:t>
+      </w:r>
+    </w:p>
+    <w:p>
+      <w:r>
+        <w:t xml:space="preserve">This report consists of: a project description that will introduce the report and project, a cost analysis allowing the open-source community to see the end cost, expected build time schedule, detailed subsystems descriptions along with recommendations, and an appendix.  </w:t>
+      </w:r>
+    </w:p>
+    <w:p>
+      <w:pPr>
+        <w:pStyle w:val="Heading1"/>
+      </w:pPr>
+      <w:bookmarkStart w:id="16" w:name="_Toc405242043"/>
+      <w:r>
+        <w:t>Project Description</w:t>
+      </w:r>
+      <w:bookmarkEnd w:id="14"/>
+      <w:bookmarkEnd w:id="15"/>
       <w:r>
         <w:t>:</w:t>
       </w:r>
-      <w:r>
-        <w:t xml:space="preserve"> </w:t>
-      </w:r>
-      <w:r>
-        <w:t>CWB</w:t>
-      </w:r>
-      <w:bookmarkEnd w:id="14"/>
-    </w:p>
-    <w:p>
-      <w:bookmarkStart w:id="15" w:name="_Toc385422273"/>
-      <w:bookmarkStart w:id="16" w:name="_Toc385424859"/>
-      <w:r>
-        <w:t>Project PAM proposes a reference Photoresin Additive Manufacturing (PAM) system which maximizes accessibility to the hobbyist. It is intended to be flexible by allowing for configurations of hardware available or e</w:t>
-      </w:r>
-      <w:r>
-        <w:t>asily obtainable to the maker</w:t>
-      </w:r>
-      <w:r>
-        <w:t xml:space="preserve">. This is achieved through extensive use of currently available or easily fabricated hardware and open-source software. The reference design </w:t>
-      </w:r>
-      <w:r>
-        <w:t>uses</w:t>
-      </w:r>
-      <w:r>
-        <w:t xml:space="preserve"> open-source hardware and software to the lowest practical level. Thorough documentation provide</w:t>
-      </w:r>
-      <w:r>
-        <w:t>s</w:t>
-      </w:r>
-      <w:r>
-        <w:t xml:space="preserve"> the necessary</w:t>
-      </w:r>
-      <w:r>
-        <w:t xml:space="preserve"> means for the maker</w:t>
-      </w:r>
-      <w:r>
-        <w:t xml:space="preserve"> to go from an empty table to a functioning printer.</w:t>
-      </w:r>
-    </w:p>
-    <w:p>
-      <w:r>
-        <w:t>The major subsystems of Project PAM include: Mechanical Motion,</w:t>
-      </w:r>
-      <w:r>
-        <w:t xml:space="preserve"> </w:t>
-      </w:r>
-      <w:r>
-        <w:t>Chassis, Printer Control Software, Hardware-Software Interface, Resin Management, Optics, Vat, and Coupler.  Our teams is still striving to achieve the optimist solution to achieve the highest level of quality.</w:t>
-      </w:r>
-    </w:p>
-    <w:p>
-      <w:r>
-        <w:t>Several of the design activities and decisions show how Project PAM is more desirable than the competition.  One example of this is Project PAM’s build volume size.  The maximum build volume is almost double that of any other DLP printer.  This is achieved by supporting the use of two 1920 x 1080 pixel projectors.  As consumer resins increase with quality this feature will allow the PAM system to grow.  Though the maximum build volume would use up to 9 L of resin, Project PAM’s flexible design can accommodate smaller vats and build tables. The maker can use a vat and build table sized appropriately for their build.  This will minimize resin waste, saving the maker money.</w:t>
-      </w:r>
-    </w:p>
-    <w:p>
-      <w:r>
-        <w:t xml:space="preserve">This printer is expected to have the capability of producing high quality prints.  The initial goals of Project PAM included:  keep the cost of the project under $700 excluding the price of the projectors, support the use of two projectors, have a maximum build size of approximately 8 L, layer thickness as thin as 100 µm, and have a printing resolution error within 100 µm. </w:t>
-      </w:r>
-    </w:p>
-    <w:p>
-      <w:r>
-        <w:t>The prototype is sized to support a build volume of 192 mm x 216 mm x 216 mm which is a volume of 8.9 L. This would be achieved through the use of two 1920 x 1080 pixel projectors used in tandem, providing a pixel size of 100 μm. The prototype is currently configured with a single 1920 x 1080 pixel projector. With 2mm pitch lead screws and stepper motors providing 200 steps per revolution layer heights can be as thin as 10 µm without microstepping.</w:t>
-      </w:r>
-    </w:p>
-    <w:p>
-      <w:r>
-        <w:t xml:space="preserve">This report consists of: a project description that will introduce the report and project, a cost analysis allowing the open-source community to see the end cost, expected build time schedule, detailed subsystems descriptions along with recommendations, and an appendix.  </w:t>
-      </w:r>
-    </w:p>
-    <w:p>
-      <w:pPr>
-        <w:pStyle w:val="Heading1"/>
-      </w:pPr>
-      <w:bookmarkStart w:id="17" w:name="_Toc405242043"/>
-      <w:r>
-        <w:t>Project Description</w:t>
-      </w:r>
-      <w:bookmarkEnd w:id="15"/>
       <w:bookmarkEnd w:id="16"/>
-      <w:r>
-        <w:t>:</w:t>
+    </w:p>
+    <w:p>
+      <w:pPr>
+        <w:pStyle w:val="Heading2"/>
+      </w:pPr>
+      <w:bookmarkStart w:id="17" w:name="_Toc405242044"/>
+      <w:r>
+        <w:t>Introduction: C</w:t>
+      </w:r>
+      <w:r>
+        <w:t>WS</w:t>
       </w:r>
       <w:bookmarkEnd w:id="17"/>
-    </w:p>
-    <w:p>
-      <w:pPr>
-        <w:pStyle w:val="Heading2"/>
-      </w:pPr>
-      <w:bookmarkStart w:id="18" w:name="_Toc405242044"/>
-      <w:r>
-        <w:t>Introduction: C</w:t>
-      </w:r>
-      <w:r>
-        <w:t>WS</w:t>
-      </w:r>
-      <w:bookmarkEnd w:id="18"/>
     </w:p>
     <w:p>
       <w:r>
@@ -7007,7 +7121,31 @@
     </w:p>
     <w:p>
       <w:r>
-        <w:t>However, another method that is slowly gaining popularity is using light and photocurable resins to build these layers. The resin is exposed to some form of UV light which hardens the resin. This hardened section of resin is one layer of the object. The print area then moves down and the process is repeated to build the next layer. This is known as photopolymerization and the most common form of photopolymerization is using a DLP projector to project images onto the resin. DLP printing has several advantages over the previously mentioned extrusion deposition method, the first of which is speed. Instead of moving an extrusion nozzle slowly across a surface to build the individual layers, DLP printers project an image of the entire layer and cure it all at once. Another advantage is that since there is no physical contact between the projector and the building material there is not possibility fo</w:t>
+        <w:t xml:space="preserve">However, another method that is slowly gaining popularity is using light and </w:t>
+      </w:r>
+      <w:proofErr w:type="spellStart"/>
+      <w:r>
+        <w:t>photocurable</w:t>
+      </w:r>
+      <w:proofErr w:type="spellEnd"/>
+      <w:r>
+        <w:t xml:space="preserve"> resins to build these layers. The resin is exposed to some form of UV light which hardens the resin. This hardened section of resin is one layer of the object. The print area then moves down and the process is repeated to build the next layer. This is known as </w:t>
+      </w:r>
+      <w:proofErr w:type="spellStart"/>
+      <w:r>
+        <w:t>photopolymerization</w:t>
+      </w:r>
+      <w:proofErr w:type="spellEnd"/>
+      <w:r>
+        <w:t xml:space="preserve"> and the most common form of </w:t>
+      </w:r>
+      <w:proofErr w:type="spellStart"/>
+      <w:r>
+        <w:t>photopolymerization</w:t>
+      </w:r>
+      <w:proofErr w:type="spellEnd"/>
+      <w:r>
+        <w:t xml:space="preserve"> is using a DLP projector to project images onto the resin. DLP printing has several advantages over the previously mentioned extrusion deposition method, the first of which is speed. Instead of moving an extrusion nozzle slowly across a surface to build the individual layers, DLP printers project an image of the entire layer and cure it all at once. Another advantage is that since there is no physical contact between the projector and the building material there is not possibility fo</w:t>
       </w:r>
       <w:r>
         <w:t>r jamming. However, DLP printing’s</w:t>
@@ -7051,32 +7189,19 @@
       <w:pPr>
         <w:pStyle w:val="Caption"/>
       </w:pPr>
-      <w:bookmarkStart w:id="19" w:name="_Toc405242101"/>
+      <w:bookmarkStart w:id="18" w:name="_Toc405242101"/>
       <w:r>
         <w:lastRenderedPageBreak/>
         <w:t xml:space="preserve">Figure </w:t>
       </w:r>
-      <w:r>
-        <w:fldChar w:fldCharType="begin"/>
-      </w:r>
-      <w:r>
-        <w:instrText xml:space="preserve"> SEQ Figure \* ARABIC </w:instrText>
-      </w:r>
-      <w:r>
-        <w:fldChar w:fldCharType="separate"/>
-      </w:r>
-      <w:r>
-        <w:rPr>
-          <w:noProof/>
-        </w:rPr>
-        <w:t>1</w:t>
-      </w:r>
-      <w:r>
-        <w:rPr>
-          <w:noProof/>
-        </w:rPr>
-        <w:fldChar w:fldCharType="end"/>
-      </w:r>
+      <w:fldSimple w:instr=" SEQ Figure \* ARABIC ">
+        <w:r>
+          <w:rPr>
+            <w:noProof/>
+          </w:rPr>
+          <w:t>1</w:t>
+        </w:r>
+      </w:fldSimple>
       <w:r>
         <w:t xml:space="preserve">. Market </w:t>
       </w:r>
@@ -7086,7 +7211,7 @@
       <w:r>
         <w:t>ap</w:t>
       </w:r>
-      <w:bookmarkEnd w:id="19"/>
+      <w:bookmarkEnd w:id="18"/>
     </w:p>
     <w:p>
       <w:pPr>
@@ -7099,7 +7224,7 @@
           <w:docGrid w:linePitch="360"/>
         </w:sectPr>
       </w:pPr>
-      <w:bookmarkStart w:id="20" w:name="_Toc405242045"/>
+      <w:bookmarkStart w:id="19" w:name="_Toc405242045"/>
       <w:r>
         <w:t>O</w:t>
       </w:r>
@@ -7109,7 +7234,7 @@
       <w:r>
         <w:t>:</w:t>
       </w:r>
-      <w:bookmarkEnd w:id="20"/>
+      <w:bookmarkEnd w:id="19"/>
     </w:p>
     <w:p>
       <w:pPr>
@@ -7163,31 +7288,18 @@
       <w:pPr>
         <w:pStyle w:val="Caption"/>
       </w:pPr>
-      <w:bookmarkStart w:id="21" w:name="_Toc405242102"/>
+      <w:bookmarkStart w:id="20" w:name="_Toc405242102"/>
       <w:r>
         <w:t xml:space="preserve">Figure </w:t>
       </w:r>
-      <w:r>
-        <w:fldChar w:fldCharType="begin"/>
-      </w:r>
-      <w:r>
-        <w:instrText xml:space="preserve"> SEQ Figure \* ARABIC </w:instrText>
-      </w:r>
-      <w:r>
-        <w:fldChar w:fldCharType="separate"/>
-      </w:r>
-      <w:r>
-        <w:rPr>
-          <w:noProof/>
-        </w:rPr>
-        <w:t>2</w:t>
-      </w:r>
-      <w:r>
-        <w:rPr>
-          <w:noProof/>
-        </w:rPr>
-        <w:fldChar w:fldCharType="end"/>
-      </w:r>
+      <w:fldSimple w:instr=" SEQ Figure \* ARABIC ">
+        <w:r>
+          <w:rPr>
+            <w:noProof/>
+          </w:rPr>
+          <w:t>2</w:t>
+        </w:r>
+      </w:fldSimple>
       <w:r>
         <w:t xml:space="preserve">. Flow </w:t>
       </w:r>
@@ -7197,147 +7309,147 @@
       <w:r>
         <w:t>iagram for Project PAM printer control software</w:t>
       </w:r>
+      <w:bookmarkEnd w:id="20"/>
+    </w:p>
+    <w:p/>
+    <w:p>
+      <w:pPr>
+        <w:pStyle w:val="Heading1"/>
+      </w:pPr>
+      <w:bookmarkStart w:id="21" w:name="_Toc385422275"/>
+      <w:bookmarkStart w:id="22" w:name="_Toc385424861"/>
+      <w:bookmarkStart w:id="23" w:name="_Toc405242046"/>
+      <w:r>
+        <w:t>Costs</w:t>
+      </w:r>
       <w:bookmarkEnd w:id="21"/>
+      <w:bookmarkEnd w:id="22"/>
+      <w:r>
+        <w:t>:</w:t>
+      </w:r>
+      <w:bookmarkEnd w:id="23"/>
+    </w:p>
+    <w:p>
+      <w:pPr>
+        <w:pStyle w:val="Heading2"/>
+      </w:pPr>
+      <w:bookmarkStart w:id="24" w:name="_Toc405242047"/>
+      <w:r>
+        <w:t>Crowdsourcing Campaign</w:t>
+      </w:r>
+      <w:r>
+        <w:t>: DMO</w:t>
+      </w:r>
+      <w:bookmarkEnd w:id="24"/>
     </w:p>
     <w:p/>
     <w:p>
       <w:pPr>
+        <w:pStyle w:val="Heading2"/>
+      </w:pPr>
+      <w:bookmarkStart w:id="25" w:name="_Toc405242048"/>
+      <w:r>
+        <w:t>P</w:t>
+      </w:r>
+      <w:r>
+        <w:t>rototyp</w:t>
+      </w:r>
+      <w:r>
+        <w:t>e</w:t>
+      </w:r>
+      <w:r>
+        <w:t xml:space="preserve"> </w:t>
+      </w:r>
+      <w:r>
+        <w:t>Costs</w:t>
+      </w:r>
+      <w:r>
+        <w:t>: DMO</w:t>
+      </w:r>
+      <w:bookmarkEnd w:id="25"/>
+    </w:p>
+    <w:p/>
+    <w:p>
+      <w:pPr>
+        <w:pStyle w:val="Heading2"/>
+      </w:pPr>
+      <w:bookmarkStart w:id="26" w:name="_Toc405242049"/>
+      <w:r>
+        <w:t>I</w:t>
+      </w:r>
+      <w:r>
+        <w:t>mplementation C</w:t>
+      </w:r>
+      <w:r>
+        <w:t>osts</w:t>
+      </w:r>
+      <w:r>
+        <w:t>: DMO</w:t>
+      </w:r>
+      <w:bookmarkEnd w:id="26"/>
+    </w:p>
+    <w:p/>
+    <w:p>
+      <w:pPr>
         <w:pStyle w:val="Heading1"/>
       </w:pPr>
-      <w:bookmarkStart w:id="22" w:name="_Toc385422275"/>
-      <w:bookmarkStart w:id="23" w:name="_Toc385424861"/>
-      <w:bookmarkStart w:id="24" w:name="_Toc405242046"/>
-      <w:r>
-        <w:t>Costs</w:t>
-      </w:r>
-      <w:bookmarkEnd w:id="22"/>
-      <w:bookmarkEnd w:id="23"/>
+      <w:bookmarkStart w:id="27" w:name="_Toc385422276"/>
+      <w:bookmarkStart w:id="28" w:name="_Toc385424862"/>
+      <w:bookmarkStart w:id="29" w:name="_Toc405242050"/>
+      <w:r>
+        <w:t>Schedules</w:t>
+      </w:r>
+      <w:bookmarkEnd w:id="27"/>
+      <w:bookmarkEnd w:id="28"/>
       <w:r>
         <w:t>:</w:t>
       </w:r>
-      <w:bookmarkEnd w:id="24"/>
+      <w:bookmarkEnd w:id="29"/>
+    </w:p>
+    <w:p/>
+    <w:p>
+      <w:pPr>
+        <w:pStyle w:val="Heading1"/>
+      </w:pPr>
+      <w:bookmarkStart w:id="30" w:name="_Toc385422277"/>
+      <w:bookmarkStart w:id="31" w:name="_Toc385424863"/>
+      <w:bookmarkStart w:id="32" w:name="_Toc405242051"/>
+      <w:r>
+        <w:t>Subsystem Descriptions</w:t>
+      </w:r>
+      <w:bookmarkEnd w:id="30"/>
+      <w:bookmarkEnd w:id="31"/>
+      <w:r>
+        <w:t>:</w:t>
+      </w:r>
+      <w:bookmarkEnd w:id="32"/>
     </w:p>
     <w:p>
       <w:pPr>
         <w:pStyle w:val="Heading2"/>
       </w:pPr>
-      <w:bookmarkStart w:id="25" w:name="_Toc405242047"/>
-      <w:r>
-        <w:t>Crowdsourcing Campaign</w:t>
-      </w:r>
-      <w:r>
-        <w:t>: DMO</w:t>
-      </w:r>
-      <w:bookmarkEnd w:id="25"/>
-    </w:p>
-    <w:p/>
-    <w:p>
-      <w:pPr>
-        <w:pStyle w:val="Heading2"/>
-      </w:pPr>
-      <w:bookmarkStart w:id="26" w:name="_Toc405242048"/>
-      <w:r>
-        <w:t>P</w:t>
-      </w:r>
-      <w:r>
-        <w:t>rototyp</w:t>
-      </w:r>
-      <w:r>
-        <w:t>e</w:t>
-      </w:r>
-      <w:r>
-        <w:t xml:space="preserve"> </w:t>
-      </w:r>
-      <w:r>
-        <w:t>Costs</w:t>
-      </w:r>
-      <w:r>
-        <w:t>: DMO</w:t>
-      </w:r>
-      <w:bookmarkEnd w:id="26"/>
-    </w:p>
-    <w:p/>
-    <w:p>
-      <w:pPr>
-        <w:pStyle w:val="Heading2"/>
-      </w:pPr>
-      <w:bookmarkStart w:id="27" w:name="_Toc405242049"/>
-      <w:r>
-        <w:t>I</w:t>
-      </w:r>
-      <w:r>
-        <w:t>mplementation C</w:t>
-      </w:r>
-      <w:r>
-        <w:t>osts</w:t>
-      </w:r>
-      <w:r>
-        <w:t>: DMO</w:t>
-      </w:r>
-      <w:bookmarkEnd w:id="27"/>
-    </w:p>
-    <w:p/>
-    <w:p>
-      <w:pPr>
-        <w:pStyle w:val="Heading1"/>
-      </w:pPr>
-      <w:bookmarkStart w:id="28" w:name="_Toc385422276"/>
-      <w:bookmarkStart w:id="29" w:name="_Toc385424862"/>
-      <w:bookmarkStart w:id="30" w:name="_Toc405242050"/>
-      <w:r>
-        <w:t>Schedules</w:t>
-      </w:r>
-      <w:bookmarkEnd w:id="28"/>
-      <w:bookmarkEnd w:id="29"/>
-      <w:r>
-        <w:t>:</w:t>
-      </w:r>
-      <w:bookmarkEnd w:id="30"/>
-    </w:p>
-    <w:p/>
-    <w:p>
-      <w:pPr>
-        <w:pStyle w:val="Heading1"/>
-      </w:pPr>
-      <w:bookmarkStart w:id="31" w:name="_Toc385422277"/>
-      <w:bookmarkStart w:id="32" w:name="_Toc385424863"/>
-      <w:bookmarkStart w:id="33" w:name="_Toc405242051"/>
-      <w:r>
-        <w:t>Subsystem Descriptions</w:t>
-      </w:r>
-      <w:bookmarkEnd w:id="31"/>
-      <w:bookmarkEnd w:id="32"/>
-      <w:r>
-        <w:t>:</w:t>
+      <w:bookmarkStart w:id="33" w:name="_Toc405242052"/>
+      <w:r>
+        <w:t xml:space="preserve">Chassis: </w:t>
+      </w:r>
+      <w:r>
+        <w:t>JPB</w:t>
       </w:r>
       <w:bookmarkEnd w:id="33"/>
     </w:p>
     <w:p>
       <w:pPr>
-        <w:pStyle w:val="Heading2"/>
-      </w:pPr>
-      <w:bookmarkStart w:id="34" w:name="_Toc405242052"/>
-      <w:r>
-        <w:t xml:space="preserve">Chassis: </w:t>
-      </w:r>
-      <w:r>
-        <w:t>JPB</w:t>
+        <w:pStyle w:val="Heading3"/>
+      </w:pPr>
+      <w:bookmarkStart w:id="34" w:name="_Toc385422279"/>
+      <w:bookmarkStart w:id="35" w:name="_Toc385424865"/>
+      <w:bookmarkStart w:id="36" w:name="_Toc405242053"/>
+      <w:r>
+        <w:t>Process of Design</w:t>
       </w:r>
       <w:bookmarkEnd w:id="34"/>
-    </w:p>
-    <w:p>
-      <w:pPr>
-        <w:pStyle w:val="Heading3"/>
-      </w:pPr>
-      <w:bookmarkStart w:id="35" w:name="_Toc385422279"/>
-      <w:bookmarkStart w:id="36" w:name="_Toc385424865"/>
-      <w:bookmarkStart w:id="37" w:name="_Toc405242053"/>
-      <w:r>
-        <w:t>Process of Design</w:t>
-      </w:r>
       <w:bookmarkEnd w:id="35"/>
       <w:bookmarkEnd w:id="36"/>
-      <w:bookmarkEnd w:id="37"/>
     </w:p>
     <w:p>
       <w:r>
@@ -7402,20 +7514,48 @@
         <w:pStyle w:val="Caption"/>
         <w:jc w:val="center"/>
       </w:pPr>
-      <w:bookmarkStart w:id="38" w:name="_Ref404952004"/>
-      <w:bookmarkStart w:id="39" w:name="_Ref404951997"/>
-      <w:bookmarkStart w:id="40" w:name="_Toc405242103"/>
+      <w:bookmarkStart w:id="37" w:name="_Ref404952004"/>
+      <w:bookmarkStart w:id="38" w:name="_Ref404951997"/>
+      <w:bookmarkStart w:id="39" w:name="_Toc405242103"/>
       <w:r>
         <w:t xml:space="preserve">Figure </w:t>
       </w:r>
+      <w:fldSimple w:instr=" SEQ Figure \* ARABIC ">
+        <w:r>
+          <w:rPr>
+            <w:noProof/>
+          </w:rPr>
+          <w:t>3</w:t>
+        </w:r>
+      </w:fldSimple>
+      <w:bookmarkEnd w:id="37"/>
+      <w:r>
+        <w:t xml:space="preserve">. </w:t>
+      </w:r>
+      <w:r>
+        <w:rPr>
+          <w:noProof/>
+        </w:rPr>
+        <w:t>An isometric view of the current chassis design</w:t>
+      </w:r>
+      <w:bookmarkEnd w:id="38"/>
+      <w:bookmarkEnd w:id="39"/>
+    </w:p>
+    <w:p>
+      <w:r>
+        <w:t xml:space="preserve">It was decided that conventional round linear bearing shafts could be used as the vertical component of the chassis, as shown in </w:t>
+      </w:r>
       <w:r>
         <w:fldChar w:fldCharType="begin"/>
       </w:r>
       <w:r>
-        <w:instrText xml:space="preserve"> SEQ Figure \* ARABIC </w:instrText>
+        <w:instrText xml:space="preserve"> REF _Ref404952004 \h </w:instrText>
       </w:r>
       <w:r>
         <w:fldChar w:fldCharType="separate"/>
+      </w:r>
+      <w:r>
+        <w:t xml:space="preserve">Figure </w:t>
       </w:r>
       <w:r>
         <w:rPr>
@@ -7424,183 +7564,139 @@
         <w:t>3</w:t>
       </w:r>
       <w:r>
-        <w:rPr>
-          <w:noProof/>
-        </w:rPr>
         <w:fldChar w:fldCharType="end"/>
       </w:r>
-      <w:bookmarkEnd w:id="38"/>
-      <w:r>
-        <w:t xml:space="preserve">. </w:t>
-      </w:r>
-      <w:r>
-        <w:rPr>
-          <w:noProof/>
-        </w:rPr>
-        <w:t>An isometric view of the current chassis design</w:t>
-      </w:r>
-      <w:bookmarkEnd w:id="39"/>
+      <w:r>
+        <w:t>. This removes the necessity for a separate vertical chassis structure. This simplified the chassis design to just two horizontal structural plates to hold the motion-driving components, projector, and vat, and the linear bearing shafts. The chassis plates attach to the linear bearing shafts by clamping. The height of the system could then be easily changed, and the system could be easily squared by adjusting the plates and shafts.</w:t>
+      </w:r>
+    </w:p>
+    <w:p>
+      <w:r>
+        <w:t>A design was considered which used three linear bearing shafts as legs instead of four, as this would make the alignment process easier and was thought to reduce material. It was found that material costs would not be reduced, as a configuration using three or four legs would involve ordering the same length of shaft because of minimal material requirements with most industrial suppliers. The tripod design would also necessitate larger chassis plates and more material waste.</w:t>
+      </w:r>
+    </w:p>
+    <w:p>
+      <w:r>
+        <w:t>The initial design proposal involved chassis dimensions of 300 x 320 mm to accommodate stepper motors mounted on the bottom chassis plate. This would require the order of a 12 x 18 inch plate and involve wasting a lot of material. In order to fit the design within a 12 x 12 inch plate the stepper motors were moved to the top plate. This also allowed the weight of the carriage to be carried by thrust bearings in the bottom plate rather than the stepper motors and couplers.</w:t>
+      </w:r>
+    </w:p>
+    <w:p>
+      <w:r>
+        <w:t>The throw and focusing distance of the project allowed it to be clamped directly to the top chassis plate. Testing could then be accomplished without needing to permanently mount the projector.</w:t>
+      </w:r>
+    </w:p>
+    <w:p>
+      <w:pPr>
+        <w:pStyle w:val="Heading3"/>
+      </w:pPr>
+      <w:bookmarkStart w:id="40" w:name="_Toc385422280"/>
+      <w:bookmarkStart w:id="41" w:name="_Toc385424866"/>
+      <w:bookmarkStart w:id="42" w:name="_Toc405242054"/>
+      <w:r>
+        <w:t>Process of Assembling</w:t>
+      </w:r>
       <w:bookmarkEnd w:id="40"/>
-    </w:p>
-    <w:p>
-      <w:r>
-        <w:t xml:space="preserve">It was decided that conventional round linear bearing shafts could be used as the vertical component of the chassis, as shown in </w:t>
-      </w:r>
-      <w:r>
-        <w:fldChar w:fldCharType="begin"/>
-      </w:r>
-      <w:r>
-        <w:instrText xml:space="preserve"> REF _Ref404952004 \h </w:instrText>
-      </w:r>
-      <w:r>
-        <w:fldChar w:fldCharType="separate"/>
-      </w:r>
-      <w:r>
-        <w:t xml:space="preserve">Figure </w:t>
-      </w:r>
-      <w:r>
-        <w:rPr>
-          <w:noProof/>
-        </w:rPr>
-        <w:t>3</w:t>
-      </w:r>
-      <w:r>
-        <w:fldChar w:fldCharType="end"/>
-      </w:r>
-      <w:r>
-        <w:t>. This removes the necessity for a separate vertical chassis structure. This simplified the chassis design to just two horizontal structural plates to hold the motion-driving components, projector, and vat, and the linear bearing shafts. The chassis plates attach to the linear bearing shafts by clamping. The height of the system could then be easily changed, and the system could be easily squared by adjusting the plates and shafts.</w:t>
-      </w:r>
-    </w:p>
-    <w:p>
-      <w:r>
-        <w:t>A design was considered which used three linear bearing shafts as legs instead of four, as this would make the alignment process easier and was thought to reduce material. It was found that material costs would not be reduced, as a configuration using three or four legs would involve ordering the same length of shaft because of minimal material requirements with most industrial suppliers. The tripod design would also necessitate larger chassis plates and more material waste.</w:t>
-      </w:r>
-    </w:p>
-    <w:p>
-      <w:r>
-        <w:t>The initial design proposal involved chassis dimensions of 300 x 320 mm to accommodate stepper motors mounted on the bottom chassis plate. This would require the order of a 12 x 18 inch plate and involve wasting a lot of material. In order to fit the design within a 12 x 12 inch plate the stepper motors were moved to the top plate. This also allowed the weight of the carriage to be carried by thrust bearings in the bottom plate rather than the stepper motors and couplers.</w:t>
-      </w:r>
-    </w:p>
-    <w:p>
-      <w:r>
-        <w:t>The throw and focusing distance of the project allowed it to be clamped directly to the top chassis plate. Testing could then be accomplished without needing to permanently mount the projector.</w:t>
-      </w:r>
-    </w:p>
-    <w:p>
-      <w:pPr>
-        <w:pStyle w:val="Heading3"/>
-      </w:pPr>
-      <w:bookmarkStart w:id="41" w:name="_Toc385422280"/>
-      <w:bookmarkStart w:id="42" w:name="_Toc385424866"/>
-      <w:bookmarkStart w:id="43" w:name="_Toc405242054"/>
-      <w:r>
-        <w:t>Process of Assembling</w:t>
-      </w:r>
       <w:bookmarkEnd w:id="41"/>
       <w:bookmarkEnd w:id="42"/>
+    </w:p>
+    <w:p>
+      <w:r>
+        <w:t xml:space="preserve">The four bearing shafts are placed in the bottom chassis plate. The protrusion of the shafts from the plate is established using calipers. One of the shafts is tightened fully, while the others are left snug. The assembly is then placed on a surface plate and the chassis plate is leveled using a height gage. The carriage is placed on the bearing shafts and the top plate is placed. After the correct distance between the two plates is determined, the top chassis plate is leveled using the height gage and the carriage can be leveled according to the assembly directions in section </w:t>
+      </w:r>
+      <w:r>
+        <w:fldChar w:fldCharType="begin"/>
+      </w:r>
+      <w:r>
+        <w:instrText xml:space="preserve"> REF _Ref405134360 \r \h  \* MERGEFORMAT </w:instrText>
+      </w:r>
+      <w:r>
+        <w:fldChar w:fldCharType="separate"/>
+      </w:r>
+      <w:r>
+        <w:t>5.2.2</w:t>
+      </w:r>
+      <w:r>
+        <w:fldChar w:fldCharType="end"/>
+      </w:r>
+      <w:r>
+        <w:t>.</w:t>
+      </w:r>
+    </w:p>
+    <w:p>
+      <w:pPr>
+        <w:pStyle w:val="Heading3"/>
+      </w:pPr>
+      <w:bookmarkStart w:id="43" w:name="_Toc385422283"/>
+      <w:bookmarkStart w:id="44" w:name="_Toc385424869"/>
+      <w:bookmarkStart w:id="45" w:name="_Toc405242055"/>
+      <w:r>
+        <w:t>Equipment Needed</w:t>
+      </w:r>
       <w:bookmarkEnd w:id="43"/>
-    </w:p>
-    <w:p>
-      <w:r>
-        <w:t xml:space="preserve">The four bearing shafts are placed in the bottom chassis plate. The protrusion of the shafts from the plate is established using calipers. One of the shafts is tightened fully, while the others are left snug. The assembly is then placed on a surface plate and the chassis plate is leveled using a height gage. The carriage is placed on the bearing shafts and the top plate is placed. After the correct distance between the two plates is determined, the top chassis plate is leveled using the height gage and the carriage can be leveled according to the assembly directions in section </w:t>
-      </w:r>
-      <w:r>
-        <w:fldChar w:fldCharType="begin"/>
-      </w:r>
-      <w:r>
-        <w:instrText xml:space="preserve"> REF _Ref405134360 \r \h </w:instrText>
-      </w:r>
-      <w:r>
-        <w:instrText xml:space="preserve"> \* MERGEFORMAT </w:instrText>
-      </w:r>
-      <w:r>
-        <w:fldChar w:fldCharType="separate"/>
-      </w:r>
-      <w:r>
-        <w:t>5.2.2</w:t>
-      </w:r>
-      <w:r>
-        <w:fldChar w:fldCharType="end"/>
-      </w:r>
-      <w:r>
-        <w:t>.</w:t>
-      </w:r>
-    </w:p>
-    <w:p>
-      <w:pPr>
-        <w:pStyle w:val="Heading3"/>
-      </w:pPr>
-      <w:bookmarkStart w:id="44" w:name="_Toc385422283"/>
-      <w:bookmarkStart w:id="45" w:name="_Toc385424869"/>
-      <w:bookmarkStart w:id="46" w:name="_Toc405242055"/>
-      <w:r>
-        <w:t>Equipment Needed</w:t>
-      </w:r>
       <w:bookmarkEnd w:id="44"/>
       <w:bookmarkEnd w:id="45"/>
+    </w:p>
+    <w:p>
+      <w:r>
+        <w:t>Manufacturing of the prototype was completed using machine tools, but manufacturing for the maker can be achieved by water jetting, EDM, or CNC machining. This is easy and inexpensive to contract with machine shops, or made in bulk. Finish machining can be done using hand tools.</w:t>
+      </w:r>
+    </w:p>
+    <w:p>
+      <w:pPr>
+        <w:pStyle w:val="Heading3"/>
+      </w:pPr>
+      <w:bookmarkStart w:id="46" w:name="_Toc385422284"/>
+      <w:bookmarkStart w:id="47" w:name="_Toc385424870"/>
+      <w:bookmarkStart w:id="48" w:name="_Toc405242056"/>
+      <w:r>
+        <w:t>Health and Safety</w:t>
+      </w:r>
+      <w:r>
+        <w:t xml:space="preserve"> Issues</w:t>
+      </w:r>
       <w:bookmarkEnd w:id="46"/>
-    </w:p>
-    <w:p>
-      <w:r>
-        <w:t>Manufacturing of the prototype was completed using machine tools, but manufacturing for the maker can be achieved by water jetting, EDM, or CNC machining. This is easy and inexpensive to contract with machine shops, or made in bulk. Finish machining can be done using hand tools.</w:t>
-      </w:r>
-    </w:p>
-    <w:p>
-      <w:pPr>
-        <w:pStyle w:val="Heading3"/>
-      </w:pPr>
-      <w:bookmarkStart w:id="47" w:name="_Toc385422284"/>
-      <w:bookmarkStart w:id="48" w:name="_Toc385424870"/>
-      <w:bookmarkStart w:id="49" w:name="_Toc405242056"/>
-      <w:r>
-        <w:t>Health and Safety</w:t>
-      </w:r>
-      <w:r>
-        <w:t xml:space="preserve"> Issues</w:t>
-      </w:r>
       <w:bookmarkEnd w:id="47"/>
       <w:bookmarkEnd w:id="48"/>
+    </w:p>
+    <w:p/>
+    <w:p>
+      <w:pPr>
+        <w:pStyle w:val="Heading3"/>
+      </w:pPr>
+      <w:bookmarkStart w:id="49" w:name="_Toc385422287"/>
+      <w:bookmarkStart w:id="50" w:name="_Toc385424873"/>
+      <w:bookmarkStart w:id="51" w:name="_Toc405242057"/>
+      <w:r>
+        <w:t>Recommendations</w:t>
+      </w:r>
       <w:bookmarkEnd w:id="49"/>
-    </w:p>
-    <w:p/>
-    <w:p>
-      <w:pPr>
-        <w:pStyle w:val="Heading3"/>
-      </w:pPr>
-      <w:bookmarkStart w:id="50" w:name="_Toc385422287"/>
-      <w:bookmarkStart w:id="51" w:name="_Toc385424873"/>
-      <w:bookmarkStart w:id="52" w:name="_Toc405242057"/>
-      <w:r>
-        <w:t>Recommendations</w:t>
-      </w:r>
       <w:bookmarkEnd w:id="50"/>
       <w:bookmarkEnd w:id="51"/>
+    </w:p>
+    <w:p>
+      <w:r>
+        <w:t>An enclosure can be assembled from nearly any sheet material. Gaffers tape is good for sealing. When doing quick testing a leaf bag can be used as an expedient enclosure.</w:t>
+      </w:r>
+    </w:p>
+    <w:p>
+      <w:pPr>
+        <w:pStyle w:val="Heading2"/>
+      </w:pPr>
+      <w:bookmarkStart w:id="52" w:name="_Toc405242058"/>
+      <w:r>
+        <w:t>Mechanical Motion: JPB</w:t>
+      </w:r>
       <w:bookmarkEnd w:id="52"/>
     </w:p>
     <w:p>
-      <w:r>
-        <w:t>An enclosure can be assembled from nearly any sheet material. Gaffers tape is good for sealing. When doing quick testing a leaf bag can be used as an expedient enclosure.</w:t>
-      </w:r>
-    </w:p>
-    <w:p>
-      <w:pPr>
-        <w:pStyle w:val="Heading2"/>
-      </w:pPr>
-      <w:bookmarkStart w:id="53" w:name="_Toc405242058"/>
-      <w:r>
-        <w:t>Mechanical Motion: JPB</w:t>
+      <w:pPr>
+        <w:pStyle w:val="Heading3"/>
+      </w:pPr>
+      <w:bookmarkStart w:id="53" w:name="_Toc405242059"/>
+      <w:r>
+        <w:t>Process of design</w:t>
       </w:r>
       <w:bookmarkEnd w:id="53"/>
-    </w:p>
-    <w:p>
-      <w:pPr>
-        <w:pStyle w:val="Heading3"/>
-      </w:pPr>
-      <w:bookmarkStart w:id="54" w:name="_Toc405242059"/>
-      <w:r>
-        <w:t>Process of design</w:t>
-      </w:r>
-      <w:bookmarkEnd w:id="54"/>
     </w:p>
     <w:p>
       <w:r>
@@ -7643,7 +7739,23 @@
         </w:sdtContent>
       </w:sdt>
       <w:r>
-        <w:t xml:space="preserve">. It was decided to make the lead screw nut out of acetal and attempt a novel method of implementing threads which involved heating the lead screw and allowing the acetal to flow form around it </w:t>
+        <w:t xml:space="preserve">. It was decided to make the lead screw nut out of </w:t>
+      </w:r>
+      <w:proofErr w:type="spellStart"/>
+      <w:r>
+        <w:t>acetal</w:t>
+      </w:r>
+      <w:proofErr w:type="spellEnd"/>
+      <w:r>
+        <w:t xml:space="preserve"> and attempt a novel method of implementing threads which involved heating the lead screw and allowing the </w:t>
+      </w:r>
+      <w:proofErr w:type="spellStart"/>
+      <w:r>
+        <w:t>acetal</w:t>
+      </w:r>
+      <w:proofErr w:type="spellEnd"/>
+      <w:r>
+        <w:t xml:space="preserve"> to flow form around it </w:t>
       </w:r>
       <w:sdt>
         <w:sdtPr>
@@ -7672,7 +7784,39 @@
         </w:sdtContent>
       </w:sdt>
       <w:r>
-        <w:t>. The cooled lead screw nut would then fit more snugly than cut threads. This proved excessively difficult with the acetal used. It was decided to abandon this method in favor of a more traditionally manufactured lead screw nut, but retain delrin as the material of choice. A section of lead screw was used to construct a tap and a section of acetal was drilled to the smallest inside diameter specified for the thread profile in the hopes that a tight fit could be achieved. After tapping this proved to provide a sufficiently tight enough fit to prevent backlash. When implemented on the chassis it has shown to not produce so much friction as to cause mistepping of the stepper motors.</w:t>
+        <w:t xml:space="preserve">. The cooled lead screw nut would then fit more snugly than cut threads. This proved excessively difficult with the </w:t>
+      </w:r>
+      <w:proofErr w:type="spellStart"/>
+      <w:r>
+        <w:t>acetal</w:t>
+      </w:r>
+      <w:proofErr w:type="spellEnd"/>
+      <w:r>
+        <w:t xml:space="preserve"> used. It was decided to abandon this method in favor of a more traditionally manufactured lead screw nut, but retain </w:t>
+      </w:r>
+      <w:proofErr w:type="spellStart"/>
+      <w:r>
+        <w:t>delrin</w:t>
+      </w:r>
+      <w:proofErr w:type="spellEnd"/>
+      <w:r>
+        <w:t xml:space="preserve"> as the material of choice. A section of lead screw was used to construct a tap and a section of </w:t>
+      </w:r>
+      <w:proofErr w:type="spellStart"/>
+      <w:r>
+        <w:t>acetal</w:t>
+      </w:r>
+      <w:proofErr w:type="spellEnd"/>
+      <w:r>
+        <w:t xml:space="preserve"> was drilled to the smallest inside diameter specified for the thread profile in the hopes that a tight fit could be achieved. After tapping this proved to provide a sufficiently tight enough fit to prevent backlash. When implemented on the chassis it has shown to not produce so much friction as to cause </w:t>
+      </w:r>
+      <w:proofErr w:type="spellStart"/>
+      <w:r>
+        <w:t>mistepping</w:t>
+      </w:r>
+      <w:proofErr w:type="spellEnd"/>
+      <w:r>
+        <w:t xml:space="preserve"> of the stepper motors.</w:t>
       </w:r>
     </w:p>
     <w:p>
@@ -7688,13 +7832,13 @@
           <w:left w:val="single" w:sz="6" w:space="4" w:color="auto"/>
         </w:pBdr>
       </w:pPr>
-      <w:bookmarkStart w:id="55" w:name="_Ref405134360"/>
-      <w:bookmarkStart w:id="56" w:name="_Toc405242060"/>
+      <w:bookmarkStart w:id="54" w:name="_Ref405134360"/>
+      <w:bookmarkStart w:id="55" w:name="_Toc405242060"/>
       <w:r>
         <w:t>Process of Assembling</w:t>
       </w:r>
+      <w:bookmarkEnd w:id="54"/>
       <w:bookmarkEnd w:id="55"/>
-      <w:bookmarkEnd w:id="56"/>
     </w:p>
     <w:p>
       <w:r>
@@ -7714,12 +7858,12 @@
           <w:left w:val="single" w:sz="6" w:space="4" w:color="auto"/>
         </w:pBdr>
       </w:pPr>
-      <w:bookmarkStart w:id="57" w:name="_Toc405242061"/>
+      <w:bookmarkStart w:id="56" w:name="_Toc405242061"/>
       <w:r>
         <w:lastRenderedPageBreak/>
         <w:t>Equipment Needed</w:t>
       </w:r>
-      <w:bookmarkEnd w:id="57"/>
+      <w:bookmarkEnd w:id="56"/>
     </w:p>
     <w:p>
       <w:r>
@@ -7734,184 +7878,186 @@
           <w:left w:val="single" w:sz="6" w:space="4" w:color="auto"/>
         </w:pBdr>
       </w:pPr>
-      <w:bookmarkStart w:id="58" w:name="_Toc405242062"/>
+      <w:bookmarkStart w:id="57" w:name="_Toc405242062"/>
       <w:r>
         <w:t>Recommendations</w:t>
       </w:r>
+      <w:bookmarkEnd w:id="57"/>
+    </w:p>
+    <w:p>
+      <w:r>
+        <w:t>Suspending smaller build tables by three rods instead of four should allow faster leveling. If there is a bend or warp to the table the fourth rod can be introduced to minimize this. Level and flatness of the build table is much more obvious when suspended over a level of liquid than when just using a height gage.</w:t>
+      </w:r>
+    </w:p>
+    <w:p>
+      <w:pPr>
+        <w:ind w:firstLine="317"/>
+      </w:pPr>
+    </w:p>
+    <w:p>
+      <w:pPr>
+        <w:pStyle w:val="Heading2"/>
+      </w:pPr>
+      <w:bookmarkStart w:id="58" w:name="_Toc405242063"/>
+      <w:r>
+        <w:t>Technical D</w:t>
+      </w:r>
+      <w:r>
+        <w:t>rawings: NBT</w:t>
+      </w:r>
       <w:bookmarkEnd w:id="58"/>
     </w:p>
-    <w:p>
-      <w:r>
-        <w:t>Suspending smaller build tables by three rods instead of four should allow faster leveling. If there is a bend or warp to the table the fourth rod can be introduced to minimize this. Level and flatness of the build table is much more obvious when suspended over a level of liquid than when just using a height gage.</w:t>
-      </w:r>
-    </w:p>
-    <w:p>
-      <w:pPr>
-        <w:ind w:firstLine="317"/>
-      </w:pPr>
-    </w:p>
+    <w:p/>
     <w:p>
       <w:pPr>
         <w:pStyle w:val="Heading2"/>
       </w:pPr>
-      <w:bookmarkStart w:id="59" w:name="_Toc405242063"/>
-      <w:r>
-        <w:t>Technical D</w:t>
-      </w:r>
-      <w:r>
-        <w:t>rawings: NBT</w:t>
+      <w:bookmarkStart w:id="59" w:name="_Toc405242064"/>
+      <w:r>
+        <w:t xml:space="preserve">Printer Control </w:t>
+      </w:r>
+      <w:r>
+        <w:t>Software:</w:t>
+      </w:r>
+      <w:r>
+        <w:t xml:space="preserve"> DMO</w:t>
       </w:r>
       <w:bookmarkEnd w:id="59"/>
     </w:p>
+    <w:p>
+      <w:pPr>
+        <w:pStyle w:val="Heading3"/>
+      </w:pPr>
+      <w:bookmarkStart w:id="60" w:name="_Toc405242065"/>
+      <w:r>
+        <w:t>Process of Design</w:t>
+      </w:r>
+      <w:bookmarkEnd w:id="60"/>
+    </w:p>
+    <w:p>
+      <w:r>
+        <w:t>Proposal from last semester</w:t>
+      </w:r>
+    </w:p>
+    <w:p>
+      <w:r>
+        <w:t xml:space="preserve">Wait for B9 Creator update and associated licensing </w:t>
+      </w:r>
+    </w:p>
+    <w:p>
+      <w:r>
+        <w:t>Problems with B9Creator</w:t>
+      </w:r>
+    </w:p>
+    <w:p>
+      <w:r>
+        <w:t>Problems with OSS CAM</w:t>
+      </w:r>
+    </w:p>
     <w:p/>
     <w:p>
       <w:pPr>
+        <w:pStyle w:val="Heading3"/>
+      </w:pPr>
+      <w:bookmarkStart w:id="61" w:name="_Toc405242066"/>
+      <w:r>
+        <w:t>Process of Developing</w:t>
+      </w:r>
+      <w:bookmarkEnd w:id="61"/>
+    </w:p>
+    <w:p>
+      <w:proofErr w:type="spellStart"/>
+      <w:r>
+        <w:t>KDevelop</w:t>
+      </w:r>
+      <w:proofErr w:type="spellEnd"/>
+    </w:p>
+    <w:p>
+      <w:r>
+        <w:t>Libraries</w:t>
+      </w:r>
+    </w:p>
+    <w:p/>
+    <w:p>
+      <w:pPr>
+        <w:pStyle w:val="Heading3"/>
+      </w:pPr>
+      <w:bookmarkStart w:id="62" w:name="_Toc405242067"/>
+      <w:r>
+        <w:t>Development Schedule</w:t>
+      </w:r>
+      <w:bookmarkEnd w:id="62"/>
+    </w:p>
+    <w:p/>
+    <w:p>
+      <w:pPr>
+        <w:pStyle w:val="Heading3"/>
+      </w:pPr>
+      <w:bookmarkStart w:id="63" w:name="_Toc405242068"/>
+      <w:r>
+        <w:t>Health and Safety Issues</w:t>
+      </w:r>
+      <w:bookmarkEnd w:id="63"/>
+    </w:p>
+    <w:p/>
+    <w:p>
+      <w:pPr>
+        <w:pStyle w:val="Heading3"/>
+      </w:pPr>
+      <w:bookmarkStart w:id="64" w:name="_Toc405242069"/>
+      <w:r>
+        <w:t>Recommendations</w:t>
+      </w:r>
+      <w:bookmarkEnd w:id="64"/>
+    </w:p>
+    <w:p/>
+    <w:p>
+      <w:pPr>
         <w:pStyle w:val="Heading2"/>
       </w:pPr>
-      <w:bookmarkStart w:id="60" w:name="_Toc405242064"/>
-      <w:r>
-        <w:t xml:space="preserve">Printer Control </w:t>
-      </w:r>
-      <w:r>
-        <w:t>Software:</w:t>
-      </w:r>
-      <w:r>
-        <w:t xml:space="preserve"> DMO</w:t>
-      </w:r>
-      <w:bookmarkEnd w:id="60"/>
-    </w:p>
-    <w:p>
-      <w:pPr>
-        <w:pStyle w:val="Heading3"/>
-      </w:pPr>
-      <w:bookmarkStart w:id="61" w:name="_Toc405242065"/>
-      <w:r>
-        <w:t>Process of Design</w:t>
-      </w:r>
-      <w:bookmarkEnd w:id="61"/>
-    </w:p>
-    <w:p>
-      <w:r>
-        <w:t>Proposal from last semester</w:t>
-      </w:r>
-    </w:p>
-    <w:p>
-      <w:r>
-        <w:t xml:space="preserve">Wait for B9 Creator update and associated licensing </w:t>
-      </w:r>
-    </w:p>
-    <w:p>
-      <w:r>
-        <w:t>Problems with B9Creator</w:t>
-      </w:r>
-    </w:p>
-    <w:p>
-      <w:r>
-        <w:t>Problems with OSS CAM</w:t>
-      </w:r>
+      <w:bookmarkStart w:id="65" w:name="_Toc405242070"/>
+      <w:r>
+        <w:t>Hardware-Software Interface:</w:t>
+      </w:r>
+      <w:r>
+        <w:t xml:space="preserve"> NAL</w:t>
+      </w:r>
+      <w:bookmarkEnd w:id="65"/>
     </w:p>
     <w:p/>
     <w:p>
       <w:pPr>
-        <w:pStyle w:val="Heading3"/>
-      </w:pPr>
-      <w:bookmarkStart w:id="62" w:name="_Toc405242066"/>
-      <w:r>
-        <w:t>Process of Developing</w:t>
-      </w:r>
-      <w:bookmarkEnd w:id="62"/>
-    </w:p>
-    <w:p>
-      <w:r>
-        <w:t>KDevelop</w:t>
-      </w:r>
-    </w:p>
-    <w:p>
-      <w:r>
-        <w:t>Libraries</w:t>
-      </w:r>
+        <w:pStyle w:val="Heading2"/>
+      </w:pPr>
+      <w:bookmarkStart w:id="66" w:name="_Toc405242071"/>
+      <w:r>
+        <w:t>Motors</w:t>
+      </w:r>
+      <w:r>
+        <w:t>: CWS</w:t>
+      </w:r>
+      <w:bookmarkEnd w:id="66"/>
     </w:p>
     <w:p/>
     <w:p>
       <w:pPr>
-        <w:pStyle w:val="Heading3"/>
-      </w:pPr>
-      <w:bookmarkStart w:id="63" w:name="_Toc405242067"/>
-      <w:r>
-        <w:t>Development Schedule</w:t>
-      </w:r>
-      <w:bookmarkEnd w:id="63"/>
+        <w:pStyle w:val="Heading2"/>
+      </w:pPr>
+      <w:bookmarkStart w:id="67" w:name="_Toc405242072"/>
+      <w:r>
+        <w:t>Motor Control</w:t>
+      </w:r>
+      <w:r>
+        <w:t>: CWS</w:t>
+      </w:r>
+      <w:bookmarkEnd w:id="67"/>
     </w:p>
     <w:p/>
     <w:p>
       <w:pPr>
-        <w:pStyle w:val="Heading3"/>
-      </w:pPr>
-      <w:bookmarkStart w:id="64" w:name="_Toc405242068"/>
-      <w:r>
-        <w:t>Health and Safety Issues</w:t>
-      </w:r>
-      <w:bookmarkEnd w:id="64"/>
-    </w:p>
-    <w:p/>
-    <w:p>
-      <w:pPr>
-        <w:pStyle w:val="Heading3"/>
-      </w:pPr>
-      <w:bookmarkStart w:id="65" w:name="_Toc405242069"/>
-      <w:r>
-        <w:t>Recommendations</w:t>
-      </w:r>
-      <w:bookmarkEnd w:id="65"/>
-    </w:p>
-    <w:p/>
-    <w:p>
-      <w:pPr>
         <w:pStyle w:val="Heading2"/>
       </w:pPr>
-      <w:bookmarkStart w:id="66" w:name="_Toc405242070"/>
-      <w:r>
-        <w:t>Hardware-Software Interface:</w:t>
-      </w:r>
-      <w:r>
-        <w:t xml:space="preserve"> NAL</w:t>
-      </w:r>
-      <w:bookmarkEnd w:id="66"/>
-    </w:p>
-    <w:p/>
-    <w:p>
-      <w:pPr>
-        <w:pStyle w:val="Heading2"/>
-      </w:pPr>
-      <w:bookmarkStart w:id="67" w:name="_Toc405242071"/>
-      <w:r>
-        <w:t>Motors</w:t>
-      </w:r>
-      <w:r>
-        <w:t>: CWS</w:t>
-      </w:r>
-      <w:bookmarkEnd w:id="67"/>
-    </w:p>
-    <w:p/>
-    <w:p>
-      <w:pPr>
-        <w:pStyle w:val="Heading2"/>
-      </w:pPr>
-      <w:bookmarkStart w:id="68" w:name="_Toc405242072"/>
-      <w:r>
-        <w:t>Motor Control</w:t>
-      </w:r>
-      <w:r>
-        <w:t>: CWS</w:t>
-      </w:r>
-      <w:bookmarkEnd w:id="68"/>
-    </w:p>
-    <w:p/>
-    <w:p>
-      <w:pPr>
-        <w:pStyle w:val="Heading2"/>
-      </w:pPr>
-      <w:bookmarkStart w:id="69" w:name="_Toc405242073"/>
+      <w:bookmarkStart w:id="68" w:name="_Toc405242073"/>
       <w:r>
         <w:lastRenderedPageBreak/>
         <w:t xml:space="preserve">Resin Management: </w:t>
@@ -7919,27 +8065,48 @@
       <w:r>
         <w:t>CWB</w:t>
       </w:r>
+      <w:bookmarkEnd w:id="68"/>
+    </w:p>
+    <w:p>
+      <w:pPr>
+        <w:pStyle w:val="Heading3"/>
+      </w:pPr>
+      <w:bookmarkStart w:id="69" w:name="_Toc405242074"/>
+      <w:r>
+        <w:t>Process of Design</w:t>
+      </w:r>
       <w:bookmarkEnd w:id="69"/>
     </w:p>
     <w:p>
       <w:pPr>
-        <w:pStyle w:val="Heading3"/>
-      </w:pPr>
-      <w:bookmarkStart w:id="70" w:name="_Toc405242074"/>
-      <w:r>
-        <w:t>Process of Design</w:t>
-      </w:r>
-      <w:bookmarkEnd w:id="70"/>
-    </w:p>
-    <w:p>
-      <w:pPr>
         <w:jc w:val="left"/>
       </w:pPr>
       <w:r>
-        <w:t>As Project PAM was unfolding, the decision to become a photoresin printer emerged.  The first design of the resign was to use a custom product from Momentive</w:t>
-      </w:r>
-      <w:r>
-        <w:t xml:space="preserve">. Momentive Specialty Chemicals Inc. </w:t>
+        <w:t xml:space="preserve">As Project PAM was unfolding, the decision to become a </w:t>
+      </w:r>
+      <w:proofErr w:type="spellStart"/>
+      <w:r>
+        <w:t>photoresin</w:t>
+      </w:r>
+      <w:proofErr w:type="spellEnd"/>
+      <w:r>
+        <w:t xml:space="preserve"> printer emerged.  The first design of the resign was to use a custom product from </w:t>
+      </w:r>
+      <w:proofErr w:type="spellStart"/>
+      <w:r>
+        <w:t>Momentive</w:t>
+      </w:r>
+      <w:proofErr w:type="spellEnd"/>
+      <w:r>
+        <w:t xml:space="preserve">. </w:t>
+      </w:r>
+      <w:proofErr w:type="spellStart"/>
+      <w:r>
+        <w:t>Momentive</w:t>
+      </w:r>
+      <w:proofErr w:type="spellEnd"/>
+      <w:r>
+        <w:t xml:space="preserve"> Specialty Chemicals Inc. </w:t>
       </w:r>
       <w:r>
         <w:t>serves the global wood and industrial markets through a broad range of thermoset technologies, specialty products and technical support for customers in a diverse range of applications and industries</w:t>
@@ -7985,7 +8152,15 @@
         <w:t xml:space="preserve">Because of the goal of the project to be completely open source, this idea was abandon for buying resins that will be more accessible to the open source community.  </w:t>
       </w:r>
       <w:r>
-        <w:t xml:space="preserve">While looking through photoresin system forums, there was one company that had shown up on </w:t>
+        <w:t xml:space="preserve">While looking through </w:t>
+      </w:r>
+      <w:proofErr w:type="spellStart"/>
+      <w:r>
+        <w:t>photoresin</w:t>
+      </w:r>
+      <w:proofErr w:type="spellEnd"/>
+      <w:r>
+        <w:t xml:space="preserve"> system forums, there was one company that had shown up on </w:t>
       </w:r>
       <w:r>
         <w:t>multiple</w:t>
@@ -8000,8 +8175,13 @@
         <w:t xml:space="preserve"> as being reliable and cost effective</w:t>
       </w:r>
       <w:r>
-        <w:t>, MakerJuice</w:t>
-      </w:r>
+        <w:t xml:space="preserve">, </w:t>
+      </w:r>
+      <w:proofErr w:type="spellStart"/>
+      <w:r>
+        <w:t>MakerJuice</w:t>
+      </w:r>
+      <w:proofErr w:type="spellEnd"/>
       <w:r>
         <w:t xml:space="preserve"> Labs</w:t>
       </w:r>
@@ -8040,9 +8220,11 @@
       <w:r>
         <w:t xml:space="preserve">.  </w:t>
       </w:r>
+      <w:proofErr w:type="spellStart"/>
       <w:r>
         <w:t>MakerJuice</w:t>
       </w:r>
+      <w:proofErr w:type="spellEnd"/>
       <w:r>
         <w:t xml:space="preserve"> Labs</w:t>
       </w:r>
@@ -8117,23 +8299,36 @@
         </w:sdtContent>
       </w:sdt>
       <w:r>
-        <w:t>.  This gave Project PAM the facts it needed to use MakerJuice for the prototype.</w:t>
+        <w:t xml:space="preserve">.  This gave Project PAM the facts it needed to use </w:t>
+      </w:r>
+      <w:proofErr w:type="spellStart"/>
+      <w:r>
+        <w:t>MakerJuice</w:t>
+      </w:r>
+      <w:proofErr w:type="spellEnd"/>
+      <w:r>
+        <w:t xml:space="preserve"> for the prototype.</w:t>
       </w:r>
     </w:p>
     <w:p>
       <w:pPr>
         <w:pStyle w:val="Heading3"/>
       </w:pPr>
-      <w:bookmarkStart w:id="71" w:name="_Toc405242075"/>
+      <w:bookmarkStart w:id="70" w:name="_Toc405242075"/>
       <w:r>
         <w:t>Health and Safety Issues</w:t>
       </w:r>
-      <w:bookmarkEnd w:id="71"/>
-    </w:p>
-    <w:p>
-      <w:r>
-        <w:t>Resins by MakerJuice</w:t>
-      </w:r>
+      <w:bookmarkEnd w:id="70"/>
+    </w:p>
+    <w:p>
+      <w:r>
+        <w:t xml:space="preserve">Resins by </w:t>
+      </w:r>
+      <w:proofErr w:type="spellStart"/>
+      <w:r>
+        <w:t>MakerJuice</w:t>
+      </w:r>
+      <w:proofErr w:type="spellEnd"/>
       <w:r>
         <w:t xml:space="preserve"> Labs</w:t>
       </w:r>
@@ -8322,16 +8517,21 @@
       <w:pPr>
         <w:pStyle w:val="Heading3"/>
       </w:pPr>
-      <w:bookmarkStart w:id="72" w:name="_Toc405242076"/>
+      <w:bookmarkStart w:id="71" w:name="_Toc405242076"/>
       <w:r>
         <w:t>Recommendations</w:t>
       </w:r>
-      <w:bookmarkEnd w:id="72"/>
-    </w:p>
-    <w:p>
-      <w:r>
-        <w:t>There are several different types of resins that are open to the hobbyist community.  Some resins cure harder than other resin, but this can result in a longer cure time.  Different types of resins can allow for the end print to be flexible, like MakerJuice</w:t>
-      </w:r>
+      <w:bookmarkEnd w:id="71"/>
+    </w:p>
+    <w:p>
+      <w:r>
+        <w:t xml:space="preserve">There are several different types of resins that are open to the hobbyist community.  Some resins cure harder than other resin, but this can result in a longer cure time.  Different types of resins can allow for the end print to be flexible, like </w:t>
+      </w:r>
+      <w:proofErr w:type="spellStart"/>
+      <w:r>
+        <w:t>MakerJuice</w:t>
+      </w:r>
+      <w:proofErr w:type="spellEnd"/>
       <w:r>
         <w:t xml:space="preserve"> Lab</w:t>
       </w:r>
@@ -8379,8 +8579,13 @@
         <w:t xml:space="preserve">There are a few things to keep in mind while shopping for resin.  The first thought is the cost.  There are several companies that are based out of the US who have cheaper resins but the shipping cost is </w:t>
       </w:r>
       <w:r>
-        <w:t>sometimes up to triple the cost of their product.  Another thought is the shrink percent.  MakerJuice</w:t>
-      </w:r>
+        <w:t xml:space="preserve">sometimes up to triple the cost of their product.  Another thought is the shrink percent.  </w:t>
+      </w:r>
+      <w:proofErr w:type="spellStart"/>
+      <w:r>
+        <w:t>MakerJuice</w:t>
+      </w:r>
+      <w:proofErr w:type="spellEnd"/>
       <w:r>
         <w:t xml:space="preserve"> Lab</w:t>
       </w:r>
@@ -8535,7 +8740,7 @@
       <w:pPr>
         <w:pStyle w:val="Heading2"/>
       </w:pPr>
-      <w:bookmarkStart w:id="73" w:name="_Toc405242077"/>
+      <w:bookmarkStart w:id="72" w:name="_Toc405242077"/>
       <w:r>
         <w:t>Op</w:t>
       </w:r>
@@ -8545,17 +8750,17 @@
       <w:r>
         <w:t>CWB</w:t>
       </w:r>
+      <w:bookmarkEnd w:id="72"/>
+    </w:p>
+    <w:p>
+      <w:pPr>
+        <w:pStyle w:val="Heading3"/>
+      </w:pPr>
+      <w:bookmarkStart w:id="73" w:name="_Toc405242078"/>
+      <w:r>
+        <w:t>Design</w:t>
+      </w:r>
       <w:bookmarkEnd w:id="73"/>
-    </w:p>
-    <w:p>
-      <w:pPr>
-        <w:pStyle w:val="Heading3"/>
-      </w:pPr>
-      <w:bookmarkStart w:id="74" w:name="_Toc405242078"/>
-      <w:r>
-        <w:t>Design</w:t>
-      </w:r>
-      <w:bookmarkEnd w:id="74"/>
     </w:p>
     <w:p>
       <w:r>
@@ -8637,7 +8842,15 @@
     </w:p>
     <w:p>
       <w:r>
-        <w:t xml:space="preserve">Aside from the pixel resolution is the lumen output.  Depending on the type of resin that is used for the print will decide how many lumens it takes to cure.  MakerJuice’s resin takes 2000 lumens to cure </w:t>
+        <w:t xml:space="preserve">Aside from the pixel resolution is the lumen output.  Depending on the type of resin that is used for the print will decide how many lumens it takes to cure.  </w:t>
+      </w:r>
+      <w:proofErr w:type="spellStart"/>
+      <w:r>
+        <w:t>MakerJuice’s</w:t>
+      </w:r>
+      <w:proofErr w:type="spellEnd"/>
+      <w:r>
+        <w:t xml:space="preserve"> resin takes 2000 lumens to cure </w:t>
       </w:r>
       <w:sdt>
         <w:sdtPr>
@@ -8673,11 +8886,11 @@
       <w:pPr>
         <w:pStyle w:val="Heading3"/>
       </w:pPr>
-      <w:bookmarkStart w:id="75" w:name="_Toc405242079"/>
+      <w:bookmarkStart w:id="74" w:name="_Toc405242079"/>
       <w:r>
         <w:t>Recommendations</w:t>
       </w:r>
-      <w:bookmarkEnd w:id="75"/>
+      <w:bookmarkEnd w:id="74"/>
     </w:p>
     <w:p>
       <w:r>
@@ -8716,8 +8929,13 @@
       <w:r>
         <w:t xml:space="preserve"> </w:t>
       </w:r>
-      <w:r>
-        <w:t>lb plastic case, making it ideal for mounting it over head.</w:t>
+      <w:proofErr w:type="spellStart"/>
+      <w:r>
+        <w:t>lb</w:t>
+      </w:r>
+      <w:proofErr w:type="spellEnd"/>
+      <w:r>
+        <w:t xml:space="preserve"> plastic case, making it ideal for mounting it over head.</w:t>
       </w:r>
       <w:sdt>
         <w:sdtPr>
@@ -8799,20 +9017,355 @@
       <w:pPr>
         <w:pStyle w:val="Heading1"/>
       </w:pPr>
-      <w:bookmarkStart w:id="76" w:name="_Toc405242080"/>
-      <w:r>
-        <w:t>Conclusion and R</w:t>
-      </w:r>
-      <w:r>
-        <w:t>ecommendations:</w:t>
+      <w:r>
+        <w:t>Test Print Results</w:t>
+      </w:r>
+    </w:p>
+    <w:p>
+      <w:r>
+        <w:t xml:space="preserve">Project PAM has had several different successful prints.  </w:t>
+      </w:r>
+      <w:r>
+        <w:t>The first print attempted</w:t>
+      </w:r>
+      <w:r>
+        <w:t xml:space="preserve"> by Project PAM was a robot that can be seen</w:t>
+      </w:r>
+      <w:r>
+        <w:t xml:space="preserve"> </w:t>
+      </w:r>
+      <w:r>
+        <w:t xml:space="preserve">on the right side </w:t>
+      </w:r>
+      <w:r>
+        <w:t xml:space="preserve">in </w:t>
+      </w:r>
+      <w:r>
+        <w:fldChar w:fldCharType="begin"/>
+      </w:r>
+      <w:r>
+        <w:instrText xml:space="preserve"> REF _Ref405329218 \h </w:instrText>
+      </w:r>
+      <w:r>
+        <w:fldChar w:fldCharType="separate"/>
+      </w:r>
+      <w:r>
+        <w:t xml:space="preserve">Figure </w:t>
+      </w:r>
+      <w:r>
+        <w:rPr>
+          <w:noProof/>
+        </w:rPr>
+        <w:t>4</w:t>
+      </w:r>
+      <w:r>
+        <w:fldChar w:fldCharType="end"/>
+      </w:r>
+      <w:r>
+        <w:t>.</w:t>
+      </w:r>
+      <w:r>
+        <w:t xml:space="preserve">  The projector was not calibrated correctly and this led to the aspect ratio to be wrong.  The left robot in </w:t>
+      </w:r>
+      <w:r>
+        <w:fldChar w:fldCharType="begin"/>
+      </w:r>
+      <w:r>
+        <w:instrText xml:space="preserve"> REF _Ref405329439 \h </w:instrText>
+      </w:r>
+      <w:r>
+        <w:fldChar w:fldCharType="separate"/>
+      </w:r>
+      <w:r>
+        <w:t xml:space="preserve">Figure </w:t>
+      </w:r>
+      <w:r>
+        <w:rPr>
+          <w:noProof/>
+        </w:rPr>
+        <w:t>4</w:t>
+      </w:r>
+      <w:r>
+        <w:fldChar w:fldCharType="end"/>
+      </w:r>
+      <w:r>
+        <w:t xml:space="preserve"> is the second print and as can be seen, is of much better quality.  The was accomplished by fixing the aspect ratio, increasing the down and up travel from 1mm to 2mm, and doubling the move speed to 50 mm/min down and 100 mm/min up.  </w:t>
+      </w:r>
+    </w:p>
+    <w:p>
+      <w:r>
+        <w:lastRenderedPageBreak/>
+        <w:t xml:space="preserve">Though the robots were a good starting point to prove full system success, Project PAM aimed to quantify test.  This led to the printing of 20 mm cubs that can be easily measured and compared.  In </w:t>
+      </w:r>
+      <w:r>
+        <w:fldChar w:fldCharType="begin"/>
+      </w:r>
+      <w:r>
+        <w:instrText xml:space="preserve"> REF _Ref405329789 \h </w:instrText>
+      </w:r>
+      <w:r>
+        <w:fldChar w:fldCharType="separate"/>
+      </w:r>
+      <w:r>
+        <w:t xml:space="preserve">Figure </w:t>
+      </w:r>
+      <w:r>
+        <w:rPr>
+          <w:noProof/>
+        </w:rPr>
+        <w:t>5</w:t>
+      </w:r>
+      <w:r>
+        <w:fldChar w:fldCharType="end"/>
+      </w:r>
+      <w:r>
+        <w:t xml:space="preserve"> the first printed cube is on the left and the second cube printed is on the right.  Cube #1 h</w:t>
+      </w:r>
+      <w:r>
+        <w:t>ad 2 second cure time layers, 5</w:t>
+      </w:r>
+      <w:r>
+        <w:t xml:space="preserve">0 </w:t>
+      </w:r>
+      <w:proofErr w:type="spellStart"/>
+      <w:r>
+        <w:t>μm</w:t>
+      </w:r>
+      <w:proofErr w:type="spellEnd"/>
+      <w:r>
+        <w:t xml:space="preserve"> layer </w:t>
+      </w:r>
+      <w:r>
+        <w:t>thickness, and move speed of 200 mm/min down and 200 mm/min up.  The actual print came out to be 19.4x19.6x unmeasurable</w:t>
+      </w:r>
+      <w:r>
+        <w:t xml:space="preserve"> (um)</w:t>
+      </w:r>
+      <w:r>
+        <w:t xml:space="preserve"> mm.  The first couple of layers where ruined when removing the build from the build table.  There is also </w:t>
+      </w:r>
+      <w:r>
+        <w:t>imprecise edges</w:t>
+      </w:r>
+      <w:r>
+        <w:t xml:space="preserve"> do to over curing the resin giving a bleed effect.</w:t>
+      </w:r>
+      <w:r>
+        <w:t xml:space="preserve"> The error of the cube is 3x2xum %.</w:t>
+      </w:r>
+      <w:r>
+        <w:t xml:space="preserve">  </w:t>
+      </w:r>
+      <w:r>
+        <w:t xml:space="preserve">Cube #2, right side of </w:t>
+      </w:r>
+      <w:r>
+        <w:fldChar w:fldCharType="begin"/>
+      </w:r>
+      <w:r>
+        <w:instrText xml:space="preserve"> REF _Ref405329789 \h </w:instrText>
+      </w:r>
+      <w:r>
+        <w:fldChar w:fldCharType="separate"/>
+      </w:r>
+      <w:r>
+        <w:t xml:space="preserve">Figure </w:t>
+      </w:r>
+      <w:r>
+        <w:rPr>
+          <w:noProof/>
+        </w:rPr>
+        <w:t>5</w:t>
+      </w:r>
+      <w:r>
+        <w:fldChar w:fldCharType="end"/>
+      </w:r>
+      <w:r>
+        <w:t>, has the same parameters but with a 1 second cure time and a 100μm layer thickness.  Not only did this cut the build time in half, but it gave a much higher quality print with less bleed.  The actual dimensions are the same as Cube #1 but the edges are almost a true 90</w:t>
+      </w:r>
+      <w:r>
+        <w:rPr>
+          <w:vertAlign w:val="superscript"/>
+        </w:rPr>
+        <w:t>0</w:t>
+      </w:r>
+      <w:r>
+        <w:t>.  Both of these cubes are smaller than the set dimensions do to the shrinkage percentage from the resin.  More testing is being done to find what the shrink percentage is so that prints can be compensated in the software.</w:t>
+      </w:r>
+      <w:bookmarkStart w:id="75" w:name="_GoBack"/>
+      <w:bookmarkEnd w:id="75"/>
+      <w:r>
+        <w:t xml:space="preserve"> </w:t>
+      </w:r>
+    </w:p>
+    <w:p>
+      <w:pPr>
+        <w:keepNext/>
+        <w:jc w:val="center"/>
+      </w:pPr>
+      <w:r>
+        <w:rPr>
+          <w:noProof/>
+        </w:rPr>
+        <w:drawing>
+          <wp:inline distT="0" distB="0" distL="0" distR="0" wp14:anchorId="309A2B9F" wp14:editId="2588305B">
+            <wp:extent cx="3638550" cy="2781300"/>
+            <wp:effectExtent l="0" t="0" r="0" b="0"/>
+            <wp:docPr id="11" name="Picture 11"/>
+            <wp:cNvGraphicFramePr>
+              <a:graphicFrameLocks xmlns:a="http://schemas.openxmlformats.org/drawingml/2006/main" noChangeAspect="1"/>
+            </wp:cNvGraphicFramePr>
+            <a:graphic xmlns:a="http://schemas.openxmlformats.org/drawingml/2006/main">
+              <a:graphicData uri="http://schemas.openxmlformats.org/drawingml/2006/picture">
+                <pic:pic xmlns:pic="http://schemas.openxmlformats.org/drawingml/2006/picture">
+                  <pic:nvPicPr>
+                    <pic:cNvPr id="11" name="2014-11-26 16.27.20.jpg"/>
+                    <pic:cNvPicPr/>
+                  </pic:nvPicPr>
+                  <pic:blipFill rotWithShape="1">
+                    <a:blip r:embed="rId13" cstate="print">
+                      <a:extLst>
+                        <a:ext uri="{28A0092B-C50C-407E-A947-70E740481C1C}">
+                          <a14:useLocalDpi xmlns:a14="http://schemas.microsoft.com/office/drawing/2010/main" val="0"/>
+                        </a:ext>
+                      </a:extLst>
+                    </a:blip>
+                    <a:srcRect l="18590" t="5128" r="20192" b="32479"/>
+                    <a:stretch/>
+                  </pic:blipFill>
+                  <pic:spPr bwMode="auto">
+                    <a:xfrm>
+                      <a:off x="0" y="0"/>
+                      <a:ext cx="3638550" cy="2781300"/>
+                    </a:xfrm>
+                    <a:prstGeom prst="rect">
+                      <a:avLst/>
+                    </a:prstGeom>
+                    <a:ln>
+                      <a:noFill/>
+                    </a:ln>
+                    <a:extLst>
+                      <a:ext uri="{53640926-AAD7-44D8-BBD7-CCE9431645EC}">
+                        <a14:shadowObscured xmlns:a14="http://schemas.microsoft.com/office/drawing/2010/main"/>
+                      </a:ext>
+                    </a:extLst>
+                  </pic:spPr>
+                </pic:pic>
+              </a:graphicData>
+            </a:graphic>
+          </wp:inline>
+        </w:drawing>
+      </w:r>
+    </w:p>
+    <w:p>
+      <w:pPr>
+        <w:pStyle w:val="Caption"/>
+        <w:ind w:left="1440"/>
+      </w:pPr>
+      <w:r>
+        <w:t xml:space="preserve">          </w:t>
+      </w:r>
+      <w:bookmarkStart w:id="76" w:name="_Ref405329218"/>
+      <w:bookmarkStart w:id="77" w:name="_Ref405329439"/>
+      <w:r>
+        <w:t xml:space="preserve">Figure </w:t>
+      </w:r>
+      <w:fldSimple w:instr=" SEQ Figure \* ARABIC ">
+        <w:r>
+          <w:rPr>
+            <w:noProof/>
+          </w:rPr>
+          <w:t>4</w:t>
+        </w:r>
+      </w:fldSimple>
+      <w:bookmarkEnd w:id="77"/>
+      <w:r>
+        <w:t xml:space="preserve"> Robot Test Print</w:t>
       </w:r>
       <w:bookmarkEnd w:id="76"/>
-      <w:r>
-        <w:t xml:space="preserve"> </w:t>
-      </w:r>
-    </w:p>
-    <w:p/>
-    <w:bookmarkStart w:id="77" w:name="_Toc405242081" w:displacedByCustomXml="next"/>
+    </w:p>
+    <w:p>
+      <w:pPr>
+        <w:keepNext/>
+        <w:jc w:val="center"/>
+      </w:pPr>
+      <w:r>
+        <w:rPr>
+          <w:noProof/>
+        </w:rPr>
+        <w:drawing>
+          <wp:inline distT="0" distB="0" distL="0" distR="0" wp14:anchorId="74B3D25F" wp14:editId="319A7302">
+            <wp:extent cx="3943350" cy="2209800"/>
+            <wp:effectExtent l="0" t="0" r="0" b="0"/>
+            <wp:docPr id="12" name="Picture 12"/>
+            <wp:cNvGraphicFramePr>
+              <a:graphicFrameLocks xmlns:a="http://schemas.openxmlformats.org/drawingml/2006/main" noChangeAspect="1"/>
+            </wp:cNvGraphicFramePr>
+            <a:graphic xmlns:a="http://schemas.openxmlformats.org/drawingml/2006/main">
+              <a:graphicData uri="http://schemas.openxmlformats.org/drawingml/2006/picture">
+                <pic:pic xmlns:pic="http://schemas.openxmlformats.org/drawingml/2006/picture">
+                  <pic:nvPicPr>
+                    <pic:cNvPr id="12" name="2014-12-02 09.45.33.jpg"/>
+                    <pic:cNvPicPr/>
+                  </pic:nvPicPr>
+                  <pic:blipFill rotWithShape="1">
+                    <a:blip r:embed="rId14" cstate="print">
+                      <a:extLst>
+                        <a:ext uri="{28A0092B-C50C-407E-A947-70E740481C1C}">
+                          <a14:useLocalDpi xmlns:a14="http://schemas.microsoft.com/office/drawing/2010/main" val="0"/>
+                        </a:ext>
+                      </a:extLst>
+                    </a:blip>
+                    <a:srcRect l="16186" t="25855" r="17468" b="24573"/>
+                    <a:stretch/>
+                  </pic:blipFill>
+                  <pic:spPr bwMode="auto">
+                    <a:xfrm>
+                      <a:off x="0" y="0"/>
+                      <a:ext cx="3943350" cy="2209800"/>
+                    </a:xfrm>
+                    <a:prstGeom prst="rect">
+                      <a:avLst/>
+                    </a:prstGeom>
+                    <a:ln>
+                      <a:noFill/>
+                    </a:ln>
+                    <a:extLst>
+                      <a:ext uri="{53640926-AAD7-44D8-BBD7-CCE9431645EC}">
+                        <a14:shadowObscured xmlns:a14="http://schemas.microsoft.com/office/drawing/2010/main"/>
+                      </a:ext>
+                    </a:extLst>
+                  </pic:spPr>
+                </pic:pic>
+              </a:graphicData>
+            </a:graphic>
+          </wp:inline>
+        </w:drawing>
+      </w:r>
+    </w:p>
+    <w:p>
+      <w:pPr>
+        <w:pStyle w:val="Caption"/>
+        <w:jc w:val="center"/>
+      </w:pPr>
+      <w:bookmarkStart w:id="78" w:name="_Ref405329789"/>
+      <w:r>
+        <w:t xml:space="preserve">Figure </w:t>
+      </w:r>
+      <w:fldSimple w:instr=" SEQ Figure \* ARABIC ">
+        <w:r>
+          <w:rPr>
+            <w:noProof/>
+          </w:rPr>
+          <w:t>5</w:t>
+        </w:r>
+      </w:fldSimple>
+      <w:bookmarkEnd w:id="78"/>
+      <w:r>
+        <w:t xml:space="preserve"> 20mm Cube Test Print</w:t>
+      </w:r>
+    </w:p>
+    <w:bookmarkStart w:id="79" w:name="_Toc405242081" w:displacedByCustomXml="next"/>
     <w:sdt>
       <w:sdtPr>
         <w:rPr>
@@ -8844,7 +9397,7 @@
           <w:r>
             <w:t>: CWB</w:t>
           </w:r>
-          <w:bookmarkEnd w:id="77"/>
+          <w:bookmarkEnd w:id="79"/>
         </w:p>
         <w:sdt>
           <w:sdtPr>
@@ -9316,29 +9869,29 @@
       <w:pPr>
         <w:pStyle w:val="Heading1"/>
       </w:pPr>
-      <w:bookmarkStart w:id="78" w:name="_Toc405242082"/>
+      <w:bookmarkStart w:id="80" w:name="_Toc405242082"/>
       <w:r>
         <w:t>Appendix</w:t>
       </w:r>
-      <w:bookmarkEnd w:id="78"/>
+      <w:bookmarkEnd w:id="80"/>
     </w:p>
     <w:p>
       <w:pPr>
         <w:pStyle w:val="Heading2"/>
       </w:pPr>
-      <w:bookmarkStart w:id="79" w:name="_Ref404278424"/>
-      <w:bookmarkStart w:id="80" w:name="_Toc405242083"/>
+      <w:bookmarkStart w:id="81" w:name="_Ref404278424"/>
+      <w:bookmarkStart w:id="82" w:name="_Toc405242083"/>
       <w:r>
         <w:t xml:space="preserve">MakerJuice G+ </w:t>
       </w:r>
       <w:r>
         <w:t>Safety Data Shee</w:t>
       </w:r>
-      <w:bookmarkEnd w:id="79"/>
+      <w:bookmarkEnd w:id="81"/>
       <w:r>
         <w:t>t</w:t>
       </w:r>
-      <w:bookmarkEnd w:id="80"/>
+      <w:bookmarkEnd w:id="82"/>
     </w:p>
     <w:p>
       <w:r>
@@ -9359,104 +9912,6 @@
                 <pic:pic xmlns:pic="http://schemas.openxmlformats.org/drawingml/2006/picture">
                   <pic:nvPicPr>
                     <pic:cNvPr id="2" name="SubGPlus-MSDS1.jpg"/>
-                    <pic:cNvPicPr/>
-                  </pic:nvPicPr>
-                  <pic:blipFill>
-                    <a:blip r:embed="rId13">
-                      <a:extLst>
-                        <a:ext uri="{28A0092B-C50C-407E-A947-70E740481C1C}">
-                          <a14:useLocalDpi xmlns:a14="http://schemas.microsoft.com/office/drawing/2010/main" val="0"/>
-                        </a:ext>
-                      </a:extLst>
-                    </a:blip>
-                    <a:stretch>
-                      <a:fillRect/>
-                    </a:stretch>
-                  </pic:blipFill>
-                  <pic:spPr>
-                    <a:xfrm>
-                      <a:off x="0" y="0"/>
-                      <a:ext cx="5943600" cy="7691755"/>
-                    </a:xfrm>
-                    <a:prstGeom prst="rect">
-                      <a:avLst/>
-                    </a:prstGeom>
-                  </pic:spPr>
-                </pic:pic>
-              </a:graphicData>
-            </a:graphic>
-          </wp:inline>
-        </w:drawing>
-      </w:r>
-    </w:p>
-    <w:p>
-      <w:r>
-        <w:rPr>
-          <w:noProof/>
-        </w:rPr>
-        <w:lastRenderedPageBreak/>
-        <w:drawing>
-          <wp:inline distT="0" distB="0" distL="0" distR="0">
-            <wp:extent cx="5943600" cy="7691755"/>
-            <wp:effectExtent l="0" t="0" r="0" b="4445"/>
-            <wp:docPr id="4" name="Picture 4"/>
-            <wp:cNvGraphicFramePr>
-              <a:graphicFrameLocks xmlns:a="http://schemas.openxmlformats.org/drawingml/2006/main" noChangeAspect="1"/>
-            </wp:cNvGraphicFramePr>
-            <a:graphic xmlns:a="http://schemas.openxmlformats.org/drawingml/2006/main">
-              <a:graphicData uri="http://schemas.openxmlformats.org/drawingml/2006/picture">
-                <pic:pic xmlns:pic="http://schemas.openxmlformats.org/drawingml/2006/picture">
-                  <pic:nvPicPr>
-                    <pic:cNvPr id="4" name="SubGPlus-MSDS2.jpg"/>
-                    <pic:cNvPicPr/>
-                  </pic:nvPicPr>
-                  <pic:blipFill>
-                    <a:blip r:embed="rId14">
-                      <a:extLst>
-                        <a:ext uri="{28A0092B-C50C-407E-A947-70E740481C1C}">
-                          <a14:useLocalDpi xmlns:a14="http://schemas.microsoft.com/office/drawing/2010/main" val="0"/>
-                        </a:ext>
-                      </a:extLst>
-                    </a:blip>
-                    <a:stretch>
-                      <a:fillRect/>
-                    </a:stretch>
-                  </pic:blipFill>
-                  <pic:spPr>
-                    <a:xfrm>
-                      <a:off x="0" y="0"/>
-                      <a:ext cx="5943600" cy="7691755"/>
-                    </a:xfrm>
-                    <a:prstGeom prst="rect">
-                      <a:avLst/>
-                    </a:prstGeom>
-                  </pic:spPr>
-                </pic:pic>
-              </a:graphicData>
-            </a:graphic>
-          </wp:inline>
-        </w:drawing>
-      </w:r>
-    </w:p>
-    <w:p>
-      <w:r>
-        <w:rPr>
-          <w:noProof/>
-        </w:rPr>
-        <w:lastRenderedPageBreak/>
-        <w:drawing>
-          <wp:inline distT="0" distB="0" distL="0" distR="0">
-            <wp:extent cx="5943600" cy="7691755"/>
-            <wp:effectExtent l="0" t="0" r="0" b="4445"/>
-            <wp:docPr id="6" name="Picture 6"/>
-            <wp:cNvGraphicFramePr>
-              <a:graphicFrameLocks xmlns:a="http://schemas.openxmlformats.org/drawingml/2006/main" noChangeAspect="1"/>
-            </wp:cNvGraphicFramePr>
-            <a:graphic xmlns:a="http://schemas.openxmlformats.org/drawingml/2006/main">
-              <a:graphicData uri="http://schemas.openxmlformats.org/drawingml/2006/picture">
-                <pic:pic xmlns:pic="http://schemas.openxmlformats.org/drawingml/2006/picture">
-                  <pic:nvPicPr>
-                    <pic:cNvPr id="6" name="SubGPlus-MSDS3.jpg"/>
                     <pic:cNvPicPr/>
                   </pic:nvPicPr>
                   <pic:blipFill>
@@ -9497,7 +9952,7 @@
           <wp:inline distT="0" distB="0" distL="0" distR="0">
             <wp:extent cx="5943600" cy="7691755"/>
             <wp:effectExtent l="0" t="0" r="0" b="4445"/>
-            <wp:docPr id="7" name="Picture 7"/>
+            <wp:docPr id="4" name="Picture 4"/>
             <wp:cNvGraphicFramePr>
               <a:graphicFrameLocks xmlns:a="http://schemas.openxmlformats.org/drawingml/2006/main" noChangeAspect="1"/>
             </wp:cNvGraphicFramePr>
@@ -9505,7 +9960,7 @@
               <a:graphicData uri="http://schemas.openxmlformats.org/drawingml/2006/picture">
                 <pic:pic xmlns:pic="http://schemas.openxmlformats.org/drawingml/2006/picture">
                   <pic:nvPicPr>
-                    <pic:cNvPr id="7" name="SubGPlus-MSDS4.jpg"/>
+                    <pic:cNvPr id="4" name="SubGPlus-MSDS2.jpg"/>
                     <pic:cNvPicPr/>
                   </pic:nvPicPr>
                   <pic:blipFill>
@@ -9546,7 +10001,7 @@
           <wp:inline distT="0" distB="0" distL="0" distR="0">
             <wp:extent cx="5943600" cy="7691755"/>
             <wp:effectExtent l="0" t="0" r="0" b="4445"/>
-            <wp:docPr id="8" name="Picture 8"/>
+            <wp:docPr id="6" name="Picture 6"/>
             <wp:cNvGraphicFramePr>
               <a:graphicFrameLocks xmlns:a="http://schemas.openxmlformats.org/drawingml/2006/main" noChangeAspect="1"/>
             </wp:cNvGraphicFramePr>
@@ -9554,7 +10009,7 @@
               <a:graphicData uri="http://schemas.openxmlformats.org/drawingml/2006/picture">
                 <pic:pic xmlns:pic="http://schemas.openxmlformats.org/drawingml/2006/picture">
                   <pic:nvPicPr>
-                    <pic:cNvPr id="8" name="SubGPlus-MSDS5.jpg"/>
+                    <pic:cNvPr id="6" name="SubGPlus-MSDS3.jpg"/>
                     <pic:cNvPicPr/>
                   </pic:nvPicPr>
                   <pic:blipFill>
@@ -9595,7 +10050,7 @@
           <wp:inline distT="0" distB="0" distL="0" distR="0">
             <wp:extent cx="5943600" cy="7691755"/>
             <wp:effectExtent l="0" t="0" r="0" b="4445"/>
-            <wp:docPr id="9" name="Picture 9"/>
+            <wp:docPr id="7" name="Picture 7"/>
             <wp:cNvGraphicFramePr>
               <a:graphicFrameLocks xmlns:a="http://schemas.openxmlformats.org/drawingml/2006/main" noChangeAspect="1"/>
             </wp:cNvGraphicFramePr>
@@ -9603,7 +10058,7 @@
               <a:graphicData uri="http://schemas.openxmlformats.org/drawingml/2006/picture">
                 <pic:pic xmlns:pic="http://schemas.openxmlformats.org/drawingml/2006/picture">
                   <pic:nvPicPr>
-                    <pic:cNvPr id="9" name="SubGPlus-MSDS6.jpg"/>
+                    <pic:cNvPr id="7" name="SubGPlus-MSDS4.jpg"/>
                     <pic:cNvPicPr/>
                   </pic:nvPicPr>
                   <pic:blipFill>
@@ -9644,7 +10099,7 @@
           <wp:inline distT="0" distB="0" distL="0" distR="0">
             <wp:extent cx="5943600" cy="7691755"/>
             <wp:effectExtent l="0" t="0" r="0" b="4445"/>
-            <wp:docPr id="10" name="Picture 10"/>
+            <wp:docPr id="8" name="Picture 8"/>
             <wp:cNvGraphicFramePr>
               <a:graphicFrameLocks xmlns:a="http://schemas.openxmlformats.org/drawingml/2006/main" noChangeAspect="1"/>
             </wp:cNvGraphicFramePr>
@@ -9652,7 +10107,7 @@
               <a:graphicData uri="http://schemas.openxmlformats.org/drawingml/2006/picture">
                 <pic:pic xmlns:pic="http://schemas.openxmlformats.org/drawingml/2006/picture">
                   <pic:nvPicPr>
-                    <pic:cNvPr id="10" name="SubGPlus-MSDS7.jpg"/>
+                    <pic:cNvPr id="8" name="SubGPlus-MSDS5.jpg"/>
                     <pic:cNvPicPr/>
                   </pic:nvPicPr>
                   <pic:blipFill>
@@ -9684,21 +10139,119 @@
       </w:r>
     </w:p>
     <w:p>
+      <w:r>
+        <w:rPr>
+          <w:noProof/>
+        </w:rPr>
+        <w:lastRenderedPageBreak/>
+        <w:drawing>
+          <wp:inline distT="0" distB="0" distL="0" distR="0">
+            <wp:extent cx="5943600" cy="7691755"/>
+            <wp:effectExtent l="0" t="0" r="0" b="4445"/>
+            <wp:docPr id="9" name="Picture 9"/>
+            <wp:cNvGraphicFramePr>
+              <a:graphicFrameLocks xmlns:a="http://schemas.openxmlformats.org/drawingml/2006/main" noChangeAspect="1"/>
+            </wp:cNvGraphicFramePr>
+            <a:graphic xmlns:a="http://schemas.openxmlformats.org/drawingml/2006/main">
+              <a:graphicData uri="http://schemas.openxmlformats.org/drawingml/2006/picture">
+                <pic:pic xmlns:pic="http://schemas.openxmlformats.org/drawingml/2006/picture">
+                  <pic:nvPicPr>
+                    <pic:cNvPr id="9" name="SubGPlus-MSDS6.jpg"/>
+                    <pic:cNvPicPr/>
+                  </pic:nvPicPr>
+                  <pic:blipFill>
+                    <a:blip r:embed="rId20">
+                      <a:extLst>
+                        <a:ext uri="{28A0092B-C50C-407E-A947-70E740481C1C}">
+                          <a14:useLocalDpi xmlns:a14="http://schemas.microsoft.com/office/drawing/2010/main" val="0"/>
+                        </a:ext>
+                      </a:extLst>
+                    </a:blip>
+                    <a:stretch>
+                      <a:fillRect/>
+                    </a:stretch>
+                  </pic:blipFill>
+                  <pic:spPr>
+                    <a:xfrm>
+                      <a:off x="0" y="0"/>
+                      <a:ext cx="5943600" cy="7691755"/>
+                    </a:xfrm>
+                    <a:prstGeom prst="rect">
+                      <a:avLst/>
+                    </a:prstGeom>
+                  </pic:spPr>
+                </pic:pic>
+              </a:graphicData>
+            </a:graphic>
+          </wp:inline>
+        </w:drawing>
+      </w:r>
+    </w:p>
+    <w:p>
+      <w:r>
+        <w:rPr>
+          <w:noProof/>
+        </w:rPr>
+        <w:lastRenderedPageBreak/>
+        <w:drawing>
+          <wp:inline distT="0" distB="0" distL="0" distR="0">
+            <wp:extent cx="5943600" cy="7691755"/>
+            <wp:effectExtent l="0" t="0" r="0" b="4445"/>
+            <wp:docPr id="10" name="Picture 10"/>
+            <wp:cNvGraphicFramePr>
+              <a:graphicFrameLocks xmlns:a="http://schemas.openxmlformats.org/drawingml/2006/main" noChangeAspect="1"/>
+            </wp:cNvGraphicFramePr>
+            <a:graphic xmlns:a="http://schemas.openxmlformats.org/drawingml/2006/main">
+              <a:graphicData uri="http://schemas.openxmlformats.org/drawingml/2006/picture">
+                <pic:pic xmlns:pic="http://schemas.openxmlformats.org/drawingml/2006/picture">
+                  <pic:nvPicPr>
+                    <pic:cNvPr id="10" name="SubGPlus-MSDS7.jpg"/>
+                    <pic:cNvPicPr/>
+                  </pic:nvPicPr>
+                  <pic:blipFill>
+                    <a:blip r:embed="rId21">
+                      <a:extLst>
+                        <a:ext uri="{28A0092B-C50C-407E-A947-70E740481C1C}">
+                          <a14:useLocalDpi xmlns:a14="http://schemas.microsoft.com/office/drawing/2010/main" val="0"/>
+                        </a:ext>
+                      </a:extLst>
+                    </a:blip>
+                    <a:stretch>
+                      <a:fillRect/>
+                    </a:stretch>
+                  </pic:blipFill>
+                  <pic:spPr>
+                    <a:xfrm>
+                      <a:off x="0" y="0"/>
+                      <a:ext cx="5943600" cy="7691755"/>
+                    </a:xfrm>
+                    <a:prstGeom prst="rect">
+                      <a:avLst/>
+                    </a:prstGeom>
+                  </pic:spPr>
+                </pic:pic>
+              </a:graphicData>
+            </a:graphic>
+          </wp:inline>
+        </w:drawing>
+      </w:r>
+    </w:p>
+    <w:p>
       <w:pPr>
         <w:pStyle w:val="Heading2"/>
       </w:pPr>
-      <w:bookmarkStart w:id="81" w:name="_Toc405242084"/>
+      <w:bookmarkStart w:id="83" w:name="_Toc405242084"/>
       <w:r>
         <w:t>MakerJuice G+ Techincal Data Sheet</w:t>
       </w:r>
-      <w:bookmarkEnd w:id="81"/>
+      <w:bookmarkEnd w:id="83"/>
     </w:p>
     <w:p/>
     <w:p>
       <w:pPr>
         <w:pStyle w:val="Heading2"/>
       </w:pPr>
-      <w:bookmarkStart w:id="82" w:name="_Toc405242085"/>
+      <w:bookmarkStart w:id="84" w:name="_Toc405242085"/>
       <w:r>
         <w:t>Website (Github Page</w:t>
       </w:r>
@@ -9708,121 +10261,121 @@
       <w:r>
         <w:t>)</w:t>
       </w:r>
-      <w:bookmarkEnd w:id="82"/>
+      <w:bookmarkEnd w:id="84"/>
     </w:p>
     <w:p>
       <w:pPr>
         <w:pStyle w:val="Heading3"/>
       </w:pPr>
-      <w:bookmarkStart w:id="83" w:name="_Toc405242086"/>
+      <w:bookmarkStart w:id="85" w:name="_Toc405242086"/>
       <w:r>
         <w:t>Home Page</w:t>
       </w:r>
-      <w:bookmarkEnd w:id="83"/>
+      <w:bookmarkEnd w:id="85"/>
     </w:p>
     <w:p/>
     <w:p>
       <w:pPr>
         <w:pStyle w:val="Heading3"/>
       </w:pPr>
-      <w:bookmarkStart w:id="84" w:name="_Toc405242087"/>
+      <w:bookmarkStart w:id="86" w:name="_Toc405242087"/>
       <w:r>
         <w:t>Hardware Page</w:t>
       </w:r>
-      <w:bookmarkEnd w:id="84"/>
+      <w:bookmarkEnd w:id="86"/>
     </w:p>
     <w:p/>
     <w:p>
       <w:pPr>
         <w:pStyle w:val="Heading3"/>
       </w:pPr>
-      <w:bookmarkStart w:id="85" w:name="_Toc405242088"/>
+      <w:bookmarkStart w:id="87" w:name="_Toc405242088"/>
       <w:r>
         <w:t>Software Page</w:t>
       </w:r>
-      <w:bookmarkEnd w:id="85"/>
+      <w:bookmarkEnd w:id="87"/>
     </w:p>
     <w:p/>
     <w:p>
       <w:pPr>
         <w:pStyle w:val="Heading2"/>
       </w:pPr>
-      <w:bookmarkStart w:id="86" w:name="_Toc405242089"/>
+      <w:bookmarkStart w:id="88" w:name="_Toc405242089"/>
       <w:r>
         <w:t>Indiegogo</w:t>
       </w:r>
-      <w:bookmarkEnd w:id="86"/>
+      <w:bookmarkEnd w:id="88"/>
     </w:p>
     <w:p>
       <w:pPr>
         <w:pStyle w:val="Heading3"/>
       </w:pPr>
-      <w:bookmarkStart w:id="87" w:name="_Toc405242090"/>
+      <w:bookmarkStart w:id="89" w:name="_Toc405242090"/>
       <w:r>
         <w:t>Story</w:t>
       </w:r>
-      <w:bookmarkEnd w:id="87"/>
+      <w:bookmarkEnd w:id="89"/>
     </w:p>
     <w:p/>
     <w:p>
       <w:pPr>
         <w:pStyle w:val="Heading3"/>
       </w:pPr>
-      <w:bookmarkStart w:id="88" w:name="_Toc405242091"/>
+      <w:bookmarkStart w:id="90" w:name="_Toc405242091"/>
       <w:r>
         <w:t>Funders</w:t>
       </w:r>
-      <w:bookmarkEnd w:id="88"/>
+      <w:bookmarkEnd w:id="90"/>
     </w:p>
     <w:p/>
     <w:p>
       <w:pPr>
         <w:pStyle w:val="Heading3"/>
       </w:pPr>
-      <w:bookmarkStart w:id="89" w:name="_Toc405242092"/>
+      <w:bookmarkStart w:id="91" w:name="_Toc405242092"/>
       <w:r>
         <w:t>Gallery</w:t>
       </w:r>
-      <w:bookmarkEnd w:id="89"/>
+      <w:bookmarkEnd w:id="91"/>
     </w:p>
     <w:p/>
     <w:p>
       <w:pPr>
         <w:pStyle w:val="Heading2"/>
       </w:pPr>
-      <w:bookmarkStart w:id="90" w:name="_Toc405242093"/>
+      <w:bookmarkStart w:id="92" w:name="_Toc405242093"/>
       <w:r>
         <w:t>Social Media Pages</w:t>
       </w:r>
-      <w:bookmarkEnd w:id="90"/>
+      <w:bookmarkEnd w:id="92"/>
     </w:p>
     <w:p>
       <w:pPr>
         <w:pStyle w:val="Heading3"/>
       </w:pPr>
-      <w:bookmarkStart w:id="91" w:name="_Toc405242094"/>
+      <w:bookmarkStart w:id="93" w:name="_Toc405242094"/>
       <w:r>
         <w:t>Twitter Page</w:t>
       </w:r>
-      <w:bookmarkEnd w:id="91"/>
+      <w:bookmarkEnd w:id="93"/>
     </w:p>
     <w:p/>
     <w:p>
       <w:pPr>
         <w:pStyle w:val="Heading3"/>
       </w:pPr>
-      <w:bookmarkStart w:id="92" w:name="_Toc405242095"/>
+      <w:bookmarkStart w:id="94" w:name="_Toc405242095"/>
       <w:r>
         <w:t>Facebook Page</w:t>
       </w:r>
-      <w:bookmarkEnd w:id="92"/>
+      <w:bookmarkEnd w:id="94"/>
     </w:p>
     <w:p/>
     <w:p>
       <w:pPr>
         <w:pStyle w:val="Heading2"/>
       </w:pPr>
-      <w:bookmarkStart w:id="93" w:name="_Toc405242096"/>
+      <w:bookmarkStart w:id="95" w:name="_Toc405242096"/>
       <w:r>
         <w:t>Articles Proje</w:t>
       </w:r>
@@ -9832,56 +10385,55 @@
       <w:r>
         <w:t>as Featured In</w:t>
       </w:r>
-      <w:bookmarkEnd w:id="93"/>
+      <w:bookmarkEnd w:id="95"/>
     </w:p>
     <w:p>
       <w:pPr>
         <w:pStyle w:val="Heading3"/>
       </w:pPr>
-      <w:bookmarkStart w:id="94" w:name="_Toc405242097"/>
+      <w:bookmarkStart w:id="96" w:name="_Toc405242097"/>
       <w:r>
         <w:t>3DPrint.com</w:t>
       </w:r>
-      <w:bookmarkEnd w:id="94"/>
+      <w:bookmarkEnd w:id="96"/>
     </w:p>
     <w:p/>
     <w:p>
       <w:pPr>
         <w:pStyle w:val="Heading3"/>
       </w:pPr>
-      <w:bookmarkStart w:id="95" w:name="_Toc405242098"/>
+      <w:bookmarkStart w:id="97" w:name="_Toc405242098"/>
       <w:r>
         <w:t xml:space="preserve">3D Printing </w:t>
       </w:r>
       <w:r>
         <w:t>Industry</w:t>
       </w:r>
-      <w:bookmarkEnd w:id="95"/>
+      <w:bookmarkEnd w:id="97"/>
     </w:p>
     <w:p/>
     <w:p>
       <w:pPr>
         <w:pStyle w:val="Heading3"/>
       </w:pPr>
-      <w:bookmarkStart w:id="96" w:name="_Toc405242099"/>
+      <w:bookmarkStart w:id="98" w:name="_Toc405242099"/>
       <w:r>
         <w:t>WSIU</w:t>
       </w:r>
-      <w:bookmarkEnd w:id="96"/>
+      <w:bookmarkEnd w:id="98"/>
     </w:p>
     <w:p/>
     <w:p>
       <w:pPr>
         <w:pStyle w:val="Heading3"/>
       </w:pPr>
-      <w:bookmarkStart w:id="97" w:name="_Toc405242100"/>
+      <w:bookmarkStart w:id="99" w:name="_Toc405242100"/>
       <w:r>
         <w:t>Make Magazine</w:t>
       </w:r>
-      <w:bookmarkEnd w:id="97"/>
+      <w:bookmarkEnd w:id="99"/>
     </w:p>
     <w:p/>
-    <w:bookmarkEnd w:id="0"/>
     <w:p/>
     <w:sectPr>
       <w:type w:val="continuous"/>
@@ -9961,7 +10513,7 @@
           <w:rPr>
             <w:noProof/>
           </w:rPr>
-          <w:t>21</w:t>
+          <w:t>15</w:t>
         </w:r>
         <w:r>
           <w:rPr>
@@ -16415,11 +16967,11 @@
         </c:dLbls>
         <c:bubbleScale val="100"/>
         <c:showNegBubbles val="0"/>
-        <c:axId val="-1305116320"/>
-        <c:axId val="-1305112512"/>
+        <c:axId val="273128304"/>
+        <c:axId val="280068272"/>
       </c:bubbleChart>
       <c:valAx>
-        <c:axId val="-1305116320"/>
+        <c:axId val="273128304"/>
         <c:scaling>
           <c:orientation val="minMax"/>
           <c:min val="0"/>
@@ -16536,12 +17088,12 @@
             <a:endParaRPr lang="en-US"/>
           </a:p>
         </c:txPr>
-        <c:crossAx val="-1305112512"/>
+        <c:crossAx val="280068272"/>
         <c:crosses val="autoZero"/>
         <c:crossBetween val="midCat"/>
       </c:valAx>
       <c:valAx>
-        <c:axId val="-1305112512"/>
+        <c:axId val="280068272"/>
         <c:scaling>
           <c:orientation val="minMax"/>
           <c:max val="3500"/>
@@ -16655,7 +17207,7 @@
             <a:endParaRPr lang="en-US"/>
           </a:p>
         </c:txPr>
-        <c:crossAx val="-1305116320"/>
+        <c:crossAx val="273128304"/>
         <c:crosses val="autoZero"/>
         <c:crossBetween val="midCat"/>
       </c:valAx>
@@ -17714,7 +18266,7 @@
 </file>
 
 <file path=customXml/itemProps1.xml><?xml version="1.0" encoding="utf-8"?>
-<ds:datastoreItem xmlns:ds="http://schemas.openxmlformats.org/officeDocument/2006/customXml" ds:itemID="{167617B3-A2B1-4154-8511-D01854C96D86}">
+<ds:datastoreItem xmlns:ds="http://schemas.openxmlformats.org/officeDocument/2006/customXml" ds:itemID="{25B70B22-1CA5-4AFA-AEF7-32C96CA79528}">
   <ds:schemaRefs>
     <ds:schemaRef ds:uri="http://schemas.openxmlformats.org/officeDocument/2006/bibliography"/>
   </ds:schemaRefs>

</xml_diff>